<commit_message>
Modificaciones realizadas en el documento
</commit_message>
<xml_diff>
--- a/FGPR_020_06 - Enunciado del Alcance del Proyecto.docx
+++ b/FGPR_020_06 - Enunciado del Alcance del Proyecto.docx
@@ -877,37 +877,36 @@
               <w:jc w:val="both"/>
               <w:rPr>
                 <w:rFonts w:ascii="Verdana" w:hAnsi="Verdana"/>
-                <w:b/>
-                <w:i/>
-                <w:sz w:val="18"/>
-                <w:szCs w:val="18"/>
-              </w:rPr>
-            </w:pPr>
-            <w:r>
-              <w:rPr>
-                <w:rFonts w:ascii="Verdana" w:hAnsi="Verdana"/>
-                <w:b/>
-                <w:i/>
-                <w:sz w:val="18"/>
-                <w:szCs w:val="18"/>
-              </w:rPr>
-              <w:t xml:space="preserve">1. </w:t>
-            </w:r>
-            <w:r>
-              <w:rPr>
-                <w:rFonts w:ascii="Verdana" w:hAnsi="Verdana"/>
-                <w:sz w:val="18"/>
-                <w:szCs w:val="18"/>
-              </w:rPr>
-              <w:t>Lograr</w:t>
-            </w:r>
-            <w:r>
-              <w:rPr>
-                <w:rFonts w:ascii="Verdana" w:hAnsi="Verdana"/>
+                <w:i/>
+                <w:sz w:val="18"/>
+                <w:szCs w:val="18"/>
+              </w:rPr>
+            </w:pPr>
+            <w:r>
+              <w:rPr>
+                <w:rFonts w:ascii="Verdana" w:hAnsi="Verdana"/>
+                <w:i/>
+                <w:sz w:val="18"/>
+                <w:szCs w:val="18"/>
+              </w:rPr>
+              <w:t>1.</w:t>
+            </w:r>
+            <w:r>
+              <w:rPr>
+                <w:rFonts w:ascii="Verdana" w:hAnsi="Verdana"/>
+                <w:i/>
                 <w:sz w:val="18"/>
                 <w:szCs w:val="18"/>
               </w:rPr>
               <w:t xml:space="preserve"> </w:t>
+            </w:r>
+            <w:r>
+              <w:rPr>
+                <w:rFonts w:ascii="Verdana" w:hAnsi="Verdana"/>
+                <w:sz w:val="18"/>
+                <w:szCs w:val="18"/>
+              </w:rPr>
+              <w:t xml:space="preserve">Lograr </w:t>
             </w:r>
             <w:r>
               <w:rPr>
@@ -935,7 +934,6 @@
               <w:jc w:val="both"/>
               <w:rPr>
                 <w:rFonts w:ascii="Verdana" w:hAnsi="Verdana"/>
-                <w:b/>
                 <w:color w:val="FFFF00"/>
                 <w:sz w:val="18"/>
                 <w:szCs w:val="18"/>
@@ -944,7 +942,6 @@
             <w:r>
               <w:rPr>
                 <w:rFonts w:ascii="Verdana" w:hAnsi="Verdana"/>
-                <w:b/>
                 <w:i/>
                 <w:sz w:val="18"/>
                 <w:szCs w:val="18"/>
@@ -957,7 +954,39 @@
                 <w:sz w:val="18"/>
                 <w:szCs w:val="18"/>
               </w:rPr>
-              <w:t>Lograr que el sistema sea responsive y pueda ser utilizado en cualquier plataforma.</w:t>
+              <w:t xml:space="preserve">Página pública para </w:t>
+            </w:r>
+            <w:r>
+              <w:rPr>
+                <w:rFonts w:ascii="Verdana" w:hAnsi="Verdana"/>
+                <w:sz w:val="18"/>
+                <w:szCs w:val="18"/>
+              </w:rPr>
+              <w:t>ver el listado</w:t>
+            </w:r>
+            <w:r>
+              <w:rPr>
+                <w:rFonts w:ascii="Verdana" w:hAnsi="Verdana"/>
+                <w:sz w:val="18"/>
+                <w:szCs w:val="18"/>
+              </w:rPr>
+              <w:t xml:space="preserve"> </w:t>
+            </w:r>
+            <w:r>
+              <w:rPr>
+                <w:rFonts w:ascii="Verdana" w:hAnsi="Verdana"/>
+                <w:sz w:val="18"/>
+                <w:szCs w:val="18"/>
+              </w:rPr>
+              <w:t>de</w:t>
+            </w:r>
+            <w:r>
+              <w:rPr>
+                <w:rFonts w:ascii="Verdana" w:hAnsi="Verdana"/>
+                <w:sz w:val="18"/>
+                <w:szCs w:val="18"/>
+              </w:rPr>
+              <w:t xml:space="preserve"> productos en un catálogo en línea.</w:t>
             </w:r>
           </w:p>
         </w:tc>
@@ -977,7 +1006,6 @@
               <w:jc w:val="both"/>
               <w:rPr>
                 <w:rFonts w:ascii="Verdana" w:hAnsi="Verdana"/>
-                <w:b/>
                 <w:color w:val="FFFF00"/>
                 <w:sz w:val="18"/>
                 <w:szCs w:val="18"/>
@@ -986,7 +1014,6 @@
             <w:r>
               <w:rPr>
                 <w:rFonts w:ascii="Verdana" w:hAnsi="Verdana"/>
-                <w:b/>
                 <w:i/>
                 <w:sz w:val="18"/>
                 <w:szCs w:val="18"/>
@@ -996,7 +1023,6 @@
             <w:r>
               <w:rPr>
                 <w:rFonts w:ascii="Verdana" w:hAnsi="Verdana"/>
-                <w:b/>
                 <w:i/>
                 <w:sz w:val="18"/>
                 <w:szCs w:val="18"/>
@@ -1009,22 +1035,27 @@
                 <w:sz w:val="18"/>
                 <w:szCs w:val="18"/>
               </w:rPr>
-              <w:t>Lograr que las personas con discapacidad visual/auditiva puedan trabajar de manera fácil e intuitiva.</w:t>
-            </w:r>
-            <w:r>
-              <w:rPr>
-                <w:rFonts w:ascii="Verdana" w:hAnsi="Verdana"/>
-                <w:b/>
-                <w:i/>
-                <w:sz w:val="18"/>
-                <w:szCs w:val="18"/>
-              </w:rPr>
-              <w:t xml:space="preserve"> </w:t>
-            </w:r>
-            <w:r>
-              <w:rPr>
-                <w:rFonts w:ascii="Verdana" w:hAnsi="Verdana"/>
-                <w:b/>
+              <w:t xml:space="preserve">Control de acceso al aplicativo mediante </w:t>
+            </w:r>
+            <w:r>
+              <w:rPr>
+                <w:rFonts w:ascii="Verdana" w:hAnsi="Verdana"/>
+                <w:sz w:val="18"/>
+                <w:szCs w:val="18"/>
+              </w:rPr>
+              <w:t>usuario/contraseña</w:t>
+            </w:r>
+            <w:r>
+              <w:rPr>
+                <w:rFonts w:ascii="Verdana" w:hAnsi="Verdana"/>
+                <w:sz w:val="18"/>
+                <w:szCs w:val="18"/>
+              </w:rPr>
+              <w:t xml:space="preserve"> controlado por roles de usuario.</w:t>
+            </w:r>
+            <w:r>
+              <w:rPr>
+                <w:rFonts w:ascii="Verdana" w:hAnsi="Verdana"/>
                 <w:i/>
                 <w:sz w:val="18"/>
                 <w:szCs w:val="18"/>
@@ -1049,7 +1080,6 @@
               <w:jc w:val="both"/>
               <w:rPr>
                 <w:rFonts w:ascii="Verdana" w:hAnsi="Verdana"/>
-                <w:b/>
                 <w:color w:val="FFFF00"/>
                 <w:sz w:val="18"/>
                 <w:szCs w:val="18"/>
@@ -1058,7 +1088,6 @@
             <w:r>
               <w:rPr>
                 <w:rFonts w:ascii="Verdana" w:hAnsi="Verdana"/>
-                <w:b/>
                 <w:i/>
                 <w:sz w:val="18"/>
                 <w:szCs w:val="18"/>
@@ -1068,7 +1097,6 @@
             <w:r>
               <w:rPr>
                 <w:rFonts w:ascii="Verdana" w:hAnsi="Verdana"/>
-                <w:b/>
                 <w:i/>
                 <w:sz w:val="18"/>
                 <w:szCs w:val="18"/>
@@ -1081,12 +1109,11 @@
                 <w:sz w:val="18"/>
                 <w:szCs w:val="18"/>
               </w:rPr>
-              <w:t>El sistema debe estar documentado para realizar procesos de mantenimiento y mitigación de fallos y control de errores.</w:t>
-            </w:r>
-            <w:r>
-              <w:rPr>
-                <w:rFonts w:ascii="Verdana" w:hAnsi="Verdana"/>
-                <w:i/>
+              <w:t>Permitirá</w:t>
+            </w:r>
+            <w:r>
+              <w:rPr>
+                <w:rFonts w:ascii="Verdana" w:hAnsi="Verdana"/>
                 <w:sz w:val="18"/>
                 <w:szCs w:val="18"/>
               </w:rPr>
@@ -1095,12 +1122,51 @@
             <w:r>
               <w:rPr>
                 <w:rFonts w:ascii="Verdana" w:hAnsi="Verdana"/>
-                <w:b/>
-                <w:i/>
+                <w:sz w:val="18"/>
+                <w:szCs w:val="18"/>
+              </w:rPr>
+              <w:t>recuper</w:t>
+            </w:r>
+            <w:r>
+              <w:rPr>
+                <w:rFonts w:ascii="Verdana" w:hAnsi="Verdana"/>
+                <w:sz w:val="18"/>
+                <w:szCs w:val="18"/>
+              </w:rPr>
+              <w:t>ar</w:t>
+            </w:r>
+            <w:r>
+              <w:rPr>
+                <w:rFonts w:ascii="Verdana" w:hAnsi="Verdana"/>
                 <w:sz w:val="18"/>
                 <w:szCs w:val="18"/>
               </w:rPr>
               <w:t xml:space="preserve"> </w:t>
+            </w:r>
+            <w:r>
+              <w:rPr>
+                <w:rFonts w:ascii="Verdana" w:hAnsi="Verdana"/>
+                <w:sz w:val="18"/>
+                <w:szCs w:val="18"/>
+              </w:rPr>
+              <w:t>la</w:t>
+            </w:r>
+            <w:r>
+              <w:rPr>
+                <w:rFonts w:ascii="Verdana" w:hAnsi="Verdana"/>
+                <w:sz w:val="18"/>
+                <w:szCs w:val="18"/>
+              </w:rPr>
+              <w:t xml:space="preserve"> contraseña mediante correo electrónico.</w:t>
+            </w:r>
+            <w:r>
+              <w:rPr>
+                <w:rFonts w:ascii="Verdana" w:hAnsi="Verdana"/>
+                <w:i/>
+                <w:sz w:val="18"/>
+                <w:szCs w:val="18"/>
+              </w:rPr>
+              <w:t xml:space="preserve">  </w:t>
             </w:r>
           </w:p>
         </w:tc>
@@ -1120,15 +1186,13 @@
               <w:jc w:val="both"/>
               <w:rPr>
                 <w:rFonts w:ascii="Verdana" w:hAnsi="Verdana"/>
-                <w:b/>
-                <w:sz w:val="18"/>
-                <w:szCs w:val="18"/>
-              </w:rPr>
-            </w:pPr>
-            <w:r>
-              <w:rPr>
-                <w:rFonts w:ascii="Verdana" w:hAnsi="Verdana"/>
-                <w:b/>
+                <w:sz w:val="18"/>
+                <w:szCs w:val="18"/>
+              </w:rPr>
+            </w:pPr>
+            <w:r>
+              <w:rPr>
+                <w:rFonts w:ascii="Verdana" w:hAnsi="Verdana"/>
                 <w:i/>
                 <w:sz w:val="18"/>
                 <w:szCs w:val="18"/>
@@ -1141,23 +1205,31 @@
                 <w:sz w:val="18"/>
                 <w:szCs w:val="18"/>
               </w:rPr>
-              <w:t>Se limitará el acceso a módulos mediante roles</w:t>
-            </w:r>
-            <w:r>
-              <w:rPr>
-                <w:rFonts w:ascii="Verdana" w:hAnsi="Verdana"/>
-                <w:sz w:val="18"/>
-                <w:szCs w:val="18"/>
-              </w:rPr>
-              <w:t xml:space="preserve"> </w:t>
-            </w:r>
-            <w:r>
-              <w:rPr>
-                <w:rFonts w:ascii="Verdana" w:hAnsi="Verdana"/>
-                <w:sz w:val="18"/>
-                <w:szCs w:val="18"/>
-              </w:rPr>
-              <w:t>asignados.</w:t>
+              <w:t>Proceso</w:t>
+            </w:r>
+            <w:r>
+              <w:rPr>
+                <w:rFonts w:ascii="Verdana" w:hAnsi="Verdana"/>
+                <w:sz w:val="18"/>
+                <w:szCs w:val="18"/>
+              </w:rPr>
+              <w:t xml:space="preserve"> de petición de pedidos</w:t>
+            </w:r>
+            <w:r>
+              <w:rPr>
+                <w:rFonts w:ascii="Verdana" w:hAnsi="Verdana"/>
+                <w:sz w:val="18"/>
+                <w:szCs w:val="18"/>
+              </w:rPr>
+              <w:t xml:space="preserve"> en base a los productos seleccionados</w:t>
+            </w:r>
+            <w:r>
+              <w:rPr>
+                <w:rFonts w:ascii="Verdana" w:hAnsi="Verdana"/>
+                <w:sz w:val="18"/>
+                <w:szCs w:val="18"/>
+              </w:rPr>
+              <w:t>.</w:t>
             </w:r>
           </w:p>
         </w:tc>
@@ -1177,16 +1249,14 @@
               <w:jc w:val="both"/>
               <w:rPr>
                 <w:rFonts w:ascii="Verdana" w:hAnsi="Verdana"/>
-                <w:b/>
-                <w:i/>
-                <w:sz w:val="18"/>
-                <w:szCs w:val="18"/>
-              </w:rPr>
-            </w:pPr>
-            <w:r>
-              <w:rPr>
-                <w:rFonts w:ascii="Verdana" w:hAnsi="Verdana"/>
-                <w:b/>
+                <w:i/>
+                <w:sz w:val="18"/>
+                <w:szCs w:val="18"/>
+              </w:rPr>
+            </w:pPr>
+            <w:r>
+              <w:rPr>
+                <w:rFonts w:ascii="Verdana" w:hAnsi="Verdana"/>
                 <w:i/>
                 <w:sz w:val="18"/>
                 <w:szCs w:val="18"/>
@@ -1199,15 +1269,311 @@
                 <w:sz w:val="18"/>
                 <w:szCs w:val="18"/>
               </w:rPr>
-              <w:t xml:space="preserve">El sistema debe </w:t>
-            </w:r>
-            <w:r>
-              <w:rPr>
-                <w:rFonts w:ascii="Verdana" w:hAnsi="Verdana"/>
-                <w:sz w:val="18"/>
-                <w:szCs w:val="18"/>
-              </w:rPr>
-              <w:t>ser confiable al momento de manejar la información de los clientes.</w:t>
+              <w:t>Lograr la</w:t>
+            </w:r>
+            <w:r>
+              <w:rPr>
+                <w:rFonts w:ascii="Verdana" w:hAnsi="Verdana"/>
+                <w:sz w:val="18"/>
+                <w:szCs w:val="18"/>
+              </w:rPr>
+              <w:t xml:space="preserve"> administración de usuarios del sistema</w:t>
+            </w:r>
+            <w:r>
+              <w:rPr>
+                <w:rFonts w:ascii="Verdana" w:hAnsi="Verdana"/>
+                <w:sz w:val="18"/>
+                <w:szCs w:val="18"/>
+              </w:rPr>
+              <w:t xml:space="preserve"> y asignación de roles</w:t>
+            </w:r>
+            <w:r>
+              <w:rPr>
+                <w:rFonts w:ascii="Verdana" w:hAnsi="Verdana"/>
+                <w:sz w:val="18"/>
+                <w:szCs w:val="18"/>
+              </w:rPr>
+              <w:t>.</w:t>
+            </w:r>
+          </w:p>
+        </w:tc>
+      </w:tr>
+      <w:tr>
+        <w:trPr>
+          <w:cantSplit/>
+          <w:jc w:val="center"/>
+        </w:trPr>
+        <w:tc>
+          <w:tcPr>
+            <w:tcW w:w="8717" w:type="dxa"/>
+          </w:tcPr>
+          <w:p>
+            <w:pPr>
+              <w:pStyle w:val="Textoindependiente"/>
+              <w:jc w:val="both"/>
+              <w:rPr>
+                <w:rFonts w:ascii="Verdana" w:hAnsi="Verdana"/>
+                <w:sz w:val="18"/>
+                <w:szCs w:val="18"/>
+              </w:rPr>
+            </w:pPr>
+            <w:r>
+              <w:rPr>
+                <w:rFonts w:ascii="Verdana" w:hAnsi="Verdana"/>
+                <w:sz w:val="18"/>
+                <w:szCs w:val="18"/>
+              </w:rPr>
+              <w:t xml:space="preserve">7. </w:t>
+            </w:r>
+            <w:r>
+              <w:rPr>
+                <w:rFonts w:ascii="Verdana" w:hAnsi="Verdana"/>
+                <w:sz w:val="18"/>
+                <w:szCs w:val="18"/>
+              </w:rPr>
+              <w:t>Lograr</w:t>
+            </w:r>
+            <w:r>
+              <w:rPr>
+                <w:rFonts w:ascii="Verdana" w:hAnsi="Verdana"/>
+                <w:sz w:val="18"/>
+                <w:szCs w:val="18"/>
+              </w:rPr>
+              <w:t xml:space="preserve"> </w:t>
+            </w:r>
+            <w:r>
+              <w:rPr>
+                <w:rFonts w:ascii="Verdana" w:hAnsi="Verdana"/>
+                <w:sz w:val="18"/>
+                <w:szCs w:val="18"/>
+              </w:rPr>
+              <w:t>la</w:t>
+            </w:r>
+            <w:r>
+              <w:rPr>
+                <w:rFonts w:ascii="Verdana" w:hAnsi="Verdana"/>
+                <w:sz w:val="18"/>
+                <w:szCs w:val="18"/>
+              </w:rPr>
+              <w:t xml:space="preserve"> gestión de pedidos realizados en línea</w:t>
+            </w:r>
+            <w:r>
+              <w:rPr>
+                <w:rFonts w:ascii="Verdana" w:hAnsi="Verdana"/>
+                <w:sz w:val="18"/>
+                <w:szCs w:val="18"/>
+              </w:rPr>
+              <w:t xml:space="preserve"> por parte del cliente</w:t>
+            </w:r>
+            <w:r>
+              <w:rPr>
+                <w:rFonts w:ascii="Verdana" w:hAnsi="Verdana"/>
+                <w:sz w:val="18"/>
+                <w:szCs w:val="18"/>
+              </w:rPr>
+              <w:t>.</w:t>
+            </w:r>
+          </w:p>
+        </w:tc>
+      </w:tr>
+      <w:tr>
+        <w:trPr>
+          <w:cantSplit/>
+          <w:jc w:val="center"/>
+        </w:trPr>
+        <w:tc>
+          <w:tcPr>
+            <w:tcW w:w="8717" w:type="dxa"/>
+          </w:tcPr>
+          <w:p>
+            <w:pPr>
+              <w:pStyle w:val="Textoindependiente"/>
+              <w:jc w:val="both"/>
+              <w:rPr>
+                <w:rFonts w:ascii="Verdana" w:hAnsi="Verdana"/>
+                <w:sz w:val="18"/>
+                <w:szCs w:val="18"/>
+              </w:rPr>
+            </w:pPr>
+            <w:r>
+              <w:rPr>
+                <w:rFonts w:ascii="Verdana" w:hAnsi="Verdana"/>
+                <w:sz w:val="18"/>
+                <w:szCs w:val="18"/>
+              </w:rPr>
+              <w:t xml:space="preserve">8. </w:t>
+            </w:r>
+            <w:r>
+              <w:rPr>
+                <w:rFonts w:ascii="Verdana" w:hAnsi="Verdana"/>
+                <w:sz w:val="18"/>
+                <w:szCs w:val="18"/>
+              </w:rPr>
+              <w:t>G</w:t>
+            </w:r>
+            <w:r>
+              <w:rPr>
+                <w:rFonts w:ascii="Verdana" w:hAnsi="Verdana"/>
+                <w:sz w:val="18"/>
+                <w:szCs w:val="18"/>
+              </w:rPr>
+              <w:t>enera</w:t>
+            </w:r>
+            <w:r>
+              <w:rPr>
+                <w:rFonts w:ascii="Verdana" w:hAnsi="Verdana"/>
+                <w:sz w:val="18"/>
+                <w:szCs w:val="18"/>
+              </w:rPr>
+              <w:t>r</w:t>
+            </w:r>
+            <w:r>
+              <w:rPr>
+                <w:rFonts w:ascii="Verdana" w:hAnsi="Verdana"/>
+                <w:sz w:val="18"/>
+                <w:szCs w:val="18"/>
+              </w:rPr>
+              <w:t xml:space="preserve"> reportes de usuarios registrados en el sistema</w:t>
+            </w:r>
+            <w:r>
+              <w:rPr>
+                <w:rFonts w:ascii="Verdana" w:hAnsi="Verdana"/>
+                <w:sz w:val="18"/>
+                <w:szCs w:val="18"/>
+              </w:rPr>
+              <w:t xml:space="preserve"> </w:t>
+            </w:r>
+            <w:r>
+              <w:rPr>
+                <w:rFonts w:ascii="Verdana" w:hAnsi="Verdana"/>
+                <w:sz w:val="18"/>
+                <w:szCs w:val="18"/>
+              </w:rPr>
+              <w:t>en formato PDF</w:t>
+            </w:r>
+            <w:r>
+              <w:rPr>
+                <w:rFonts w:ascii="Verdana" w:hAnsi="Verdana"/>
+                <w:sz w:val="18"/>
+                <w:szCs w:val="18"/>
+              </w:rPr>
+              <w:t>.</w:t>
+            </w:r>
+          </w:p>
+        </w:tc>
+      </w:tr>
+      <w:tr>
+        <w:trPr>
+          <w:cantSplit/>
+          <w:jc w:val="center"/>
+        </w:trPr>
+        <w:tc>
+          <w:tcPr>
+            <w:tcW w:w="8717" w:type="dxa"/>
+          </w:tcPr>
+          <w:p>
+            <w:pPr>
+              <w:pStyle w:val="Textoindependiente"/>
+              <w:jc w:val="both"/>
+              <w:rPr>
+                <w:rFonts w:ascii="Verdana" w:hAnsi="Verdana"/>
+                <w:sz w:val="18"/>
+                <w:szCs w:val="18"/>
+              </w:rPr>
+            </w:pPr>
+            <w:r>
+              <w:rPr>
+                <w:rFonts w:ascii="Verdana" w:hAnsi="Verdana"/>
+                <w:sz w:val="18"/>
+                <w:szCs w:val="18"/>
+              </w:rPr>
+              <w:t>9.</w:t>
+            </w:r>
+            <w:r>
+              <w:rPr>
+                <w:rFonts w:ascii="Verdana" w:hAnsi="Verdana"/>
+                <w:sz w:val="18"/>
+                <w:szCs w:val="18"/>
+              </w:rPr>
+              <w:t xml:space="preserve"> </w:t>
+            </w:r>
+            <w:r>
+              <w:rPr>
+                <w:rFonts w:ascii="Verdana" w:hAnsi="Verdana"/>
+                <w:sz w:val="18"/>
+                <w:szCs w:val="18"/>
+              </w:rPr>
+              <w:t>G</w:t>
+            </w:r>
+            <w:r>
+              <w:rPr>
+                <w:rFonts w:ascii="Verdana" w:hAnsi="Verdana"/>
+                <w:sz w:val="18"/>
+                <w:szCs w:val="18"/>
+              </w:rPr>
+              <w:t>enera</w:t>
+            </w:r>
+            <w:r>
+              <w:rPr>
+                <w:rFonts w:ascii="Verdana" w:hAnsi="Verdana"/>
+                <w:sz w:val="18"/>
+                <w:szCs w:val="18"/>
+              </w:rPr>
+              <w:t>r</w:t>
+            </w:r>
+            <w:r>
+              <w:rPr>
+                <w:rFonts w:ascii="Verdana" w:hAnsi="Verdana"/>
+                <w:sz w:val="18"/>
+                <w:szCs w:val="18"/>
+              </w:rPr>
+              <w:t xml:space="preserve"> reportes de pedidos de productos realizados en línea en formato PDF.</w:t>
+            </w:r>
+          </w:p>
+        </w:tc>
+      </w:tr>
+      <w:tr>
+        <w:trPr>
+          <w:cantSplit/>
+          <w:jc w:val="center"/>
+        </w:trPr>
+        <w:tc>
+          <w:tcPr>
+            <w:tcW w:w="8717" w:type="dxa"/>
+          </w:tcPr>
+          <w:p>
+            <w:pPr>
+              <w:pStyle w:val="Textoindependiente"/>
+              <w:jc w:val="both"/>
+              <w:rPr>
+                <w:rFonts w:ascii="Verdana" w:hAnsi="Verdana"/>
+                <w:sz w:val="18"/>
+                <w:szCs w:val="18"/>
+              </w:rPr>
+            </w:pPr>
+            <w:r>
+              <w:rPr>
+                <w:rFonts w:ascii="Verdana" w:hAnsi="Verdana"/>
+                <w:sz w:val="18"/>
+                <w:szCs w:val="18"/>
+              </w:rPr>
+              <w:t>10.</w:t>
+            </w:r>
+            <w:r>
+              <w:rPr>
+                <w:rFonts w:ascii="Verdana" w:hAnsi="Verdana"/>
+                <w:sz w:val="18"/>
+                <w:szCs w:val="18"/>
+              </w:rPr>
+              <w:t xml:space="preserve"> </w:t>
+            </w:r>
+            <w:r>
+              <w:rPr>
+                <w:rFonts w:ascii="Verdana" w:hAnsi="Verdana"/>
+                <w:sz w:val="18"/>
+                <w:szCs w:val="18"/>
+              </w:rPr>
+              <w:t>Almacenamiento de la información de los usuarios, clientes, productos, pedidos de productos.</w:t>
             </w:r>
           </w:p>
         </w:tc>
@@ -1474,8 +1840,6 @@
             <w:r>
               <w:rPr>
                 <w:rFonts w:ascii="Verdana" w:hAnsi="Verdana"/>
-                <w:b/>
-                <w:i/>
                 <w:sz w:val="18"/>
               </w:rPr>
               <w:t>1.0</w:t>
@@ -1563,8 +1927,6 @@
             <w:r>
               <w:rPr>
                 <w:rFonts w:ascii="Verdana" w:hAnsi="Verdana"/>
-                <w:b/>
-                <w:i/>
                 <w:sz w:val="18"/>
               </w:rPr>
               <w:t>2.0</w:t>
@@ -1615,7 +1977,21 @@
                 <w:rFonts w:ascii="Verdana" w:hAnsi="Verdana"/>
                 <w:sz w:val="18"/>
               </w:rPr>
-              <w:t xml:space="preserve">Entrega de planificación por fechas de la ejecución del proyecto. </w:t>
+              <w:t xml:space="preserve">Entrega de </w:t>
+            </w:r>
+            <w:r>
+              <w:rPr>
+                <w:rFonts w:ascii="Verdana" w:hAnsi="Verdana"/>
+                <w:sz w:val="18"/>
+              </w:rPr>
+              <w:t xml:space="preserve">documento de </w:t>
+            </w:r>
+            <w:r>
+              <w:rPr>
+                <w:rFonts w:ascii="Verdana" w:hAnsi="Verdana"/>
+                <w:sz w:val="18"/>
+              </w:rPr>
+              <w:t xml:space="preserve">planificación por fechas de la ejecución del proyecto. </w:t>
             </w:r>
           </w:p>
         </w:tc>
@@ -1645,19 +2021,24 @@
             <w:r>
               <w:rPr>
                 <w:rFonts w:ascii="Verdana" w:hAnsi="Verdana"/>
+                <w:sz w:val="18"/>
+              </w:rPr>
+              <w:t>3</w:t>
+            </w:r>
+            <w:r>
+              <w:rPr>
+                <w:rFonts w:ascii="Verdana" w:hAnsi="Verdana"/>
+                <w:sz w:val="18"/>
+              </w:rPr>
+              <w:t>.0</w:t>
+            </w:r>
+            <w:r>
+              <w:rPr>
+                <w:rFonts w:ascii="Verdana" w:hAnsi="Verdana"/>
                 <w:b/>
                 <w:i/>
                 <w:sz w:val="18"/>
               </w:rPr>
-              <w:t>3.0</w:t>
-            </w:r>
-            <w:r>
-              <w:rPr>
-                <w:rFonts w:ascii="Verdana" w:hAnsi="Verdana"/>
-                <w:b/>
-                <w:i/>
-                <w:sz w:val="18"/>
-              </w:rPr>
               <w:t xml:space="preserve"> </w:t>
             </w:r>
             <w:r>
@@ -1665,7 +2046,7 @@
                 <w:rFonts w:ascii="Verdana" w:hAnsi="Verdana"/>
                 <w:sz w:val="18"/>
               </w:rPr>
-              <w:t>Contratos</w:t>
+              <w:t>Desarrollo y ejecución del proyecto</w:t>
             </w:r>
             <w:r>
               <w:rPr>
@@ -1697,7 +2078,7 @@
                 <w:rFonts w:ascii="Verdana" w:hAnsi="Verdana"/>
                 <w:sz w:val="18"/>
               </w:rPr>
-              <w:t>Contrato de personal asignado para el desarrollo de proyecto.</w:t>
+              <w:t>Entrega de documento de avance al final de cada sprint.</w:t>
             </w:r>
           </w:p>
         </w:tc>
@@ -1711,9 +2092,6 @@
         <w:tc>
           <w:tcPr>
             <w:tcW w:w="2816" w:type="dxa"/>
-            <w:tcBorders>
-              <w:bottom w:val="single" w:sz="4" w:space="0" w:color="auto"/>
-            </w:tcBorders>
           </w:tcPr>
           <w:p>
             <w:pPr>
@@ -1727,19 +2105,24 @@
             <w:r>
               <w:rPr>
                 <w:rFonts w:ascii="Verdana" w:hAnsi="Verdana"/>
+                <w:sz w:val="18"/>
+              </w:rPr>
+              <w:t>4</w:t>
+            </w:r>
+            <w:r>
+              <w:rPr>
+                <w:rFonts w:ascii="Verdana" w:hAnsi="Verdana"/>
+                <w:sz w:val="18"/>
+              </w:rPr>
+              <w:t>.0</w:t>
+            </w:r>
+            <w:r>
+              <w:rPr>
+                <w:rFonts w:ascii="Verdana" w:hAnsi="Verdana"/>
                 <w:b/>
                 <w:i/>
                 <w:sz w:val="18"/>
               </w:rPr>
-              <w:t>4.0</w:t>
-            </w:r>
-            <w:r>
-              <w:rPr>
-                <w:rFonts w:ascii="Verdana" w:hAnsi="Verdana"/>
-                <w:b/>
-                <w:i/>
-                <w:sz w:val="18"/>
-              </w:rPr>
               <w:t xml:space="preserve"> </w:t>
             </w:r>
             <w:r>
@@ -1747,7 +2130,7 @@
                 <w:rFonts w:ascii="Verdana" w:hAnsi="Verdana"/>
                 <w:sz w:val="18"/>
               </w:rPr>
-              <w:t>Desarrollo y ejecución del proyecto</w:t>
+              <w:t>Entrega de informes</w:t>
             </w:r>
             <w:r>
               <w:rPr>
@@ -1761,9 +2144,6 @@
         <w:tc>
           <w:tcPr>
             <w:tcW w:w="5901" w:type="dxa"/>
-            <w:tcBorders>
-              <w:bottom w:val="single" w:sz="4" w:space="0" w:color="auto"/>
-            </w:tcBorders>
           </w:tcPr>
           <w:p>
             <w:pPr>
@@ -1779,7 +2159,38 @@
                 <w:rFonts w:ascii="Verdana" w:hAnsi="Verdana"/>
                 <w:sz w:val="18"/>
               </w:rPr>
-              <w:t>Entrega del sistema funcional y operativo.</w:t>
+              <w:t>Informes de avance solicitados por el cliente.</w:t>
+            </w:r>
+          </w:p>
+          <w:p>
+            <w:pPr>
+              <w:pStyle w:val="Textoindependiente"/>
+              <w:jc w:val="both"/>
+              <w:rPr>
+                <w:rFonts w:ascii="Verdana" w:hAnsi="Verdana"/>
+                <w:sz w:val="18"/>
+              </w:rPr>
+            </w:pPr>
+            <w:r>
+              <w:rPr>
+                <w:rFonts w:ascii="Verdana" w:hAnsi="Verdana"/>
+                <w:sz w:val="18"/>
+              </w:rPr>
+              <w:t xml:space="preserve">Informe final el cual contiene todos los documentos sobre </w:t>
+            </w:r>
+            <w:r>
+              <w:rPr>
+                <w:rFonts w:ascii="Verdana" w:hAnsi="Verdana"/>
+                <w:sz w:val="18"/>
+              </w:rPr>
+              <w:t>desarrollo d</w:t>
+            </w:r>
+            <w:r>
+              <w:rPr>
+                <w:rFonts w:ascii="Verdana" w:hAnsi="Verdana"/>
+                <w:sz w:val="18"/>
+              </w:rPr>
+              <w:t>el sistema.</w:t>
             </w:r>
           </w:p>
         </w:tc>
@@ -1803,18 +2214,11 @@
               <w:jc w:val="both"/>
               <w:rPr>
                 <w:rFonts w:ascii="Verdana" w:hAnsi="Verdana"/>
-                <w:sz w:val="18"/>
-              </w:rPr>
-            </w:pPr>
-            <w:r>
-              <w:rPr>
-                <w:rFonts w:ascii="Verdana" w:hAnsi="Verdana"/>
                 <w:b/>
                 <w:i/>
                 <w:sz w:val="18"/>
               </w:rPr>
-              <w:t>5.0</w:t>
-            </w:r>
+            </w:pPr>
             <w:r>
               <w:rPr>
                 <w:rFonts w:ascii="Verdana" w:hAnsi="Verdana"/>
@@ -1822,21 +2226,7 @@
                 <w:i/>
                 <w:sz w:val="18"/>
               </w:rPr>
-              <w:t xml:space="preserve"> </w:t>
-            </w:r>
-            <w:r>
-              <w:rPr>
-                <w:rFonts w:ascii="Verdana" w:hAnsi="Verdana"/>
-                <w:sz w:val="18"/>
-              </w:rPr>
-              <w:t>Entrega de informes</w:t>
-            </w:r>
-            <w:r>
-              <w:rPr>
-                <w:rFonts w:ascii="Verdana" w:hAnsi="Verdana"/>
-                <w:sz w:val="18"/>
-              </w:rPr>
-              <w:t>.</w:t>
+              <w:t xml:space="preserve">Documentos a entregar </w:t>
             </w:r>
           </w:p>
         </w:tc>
@@ -1856,61 +2246,6 @@
                 <w:sz w:val="18"/>
               </w:rPr>
             </w:pPr>
-            <w:r>
-              <w:rPr>
-                <w:rFonts w:ascii="Verdana" w:hAnsi="Verdana"/>
-                <w:sz w:val="18"/>
-              </w:rPr>
-              <w:t>Informe de avance al final de cada sprint.</w:t>
-            </w:r>
-          </w:p>
-          <w:p>
-            <w:pPr>
-              <w:pStyle w:val="Textoindependiente"/>
-              <w:jc w:val="both"/>
-              <w:rPr>
-                <w:rFonts w:ascii="Verdana" w:hAnsi="Verdana"/>
-                <w:sz w:val="18"/>
-              </w:rPr>
-            </w:pPr>
-            <w:r>
-              <w:rPr>
-                <w:rFonts w:ascii="Verdana" w:hAnsi="Verdana"/>
-                <w:sz w:val="18"/>
-              </w:rPr>
-              <w:t>Informes de avance solicitados por el cliente.</w:t>
-            </w:r>
-          </w:p>
-          <w:p>
-            <w:pPr>
-              <w:pStyle w:val="Textoindependiente"/>
-              <w:jc w:val="both"/>
-              <w:rPr>
-                <w:rFonts w:ascii="Verdana" w:hAnsi="Verdana"/>
-                <w:sz w:val="18"/>
-              </w:rPr>
-            </w:pPr>
-            <w:r>
-              <w:rPr>
-                <w:rFonts w:ascii="Verdana" w:hAnsi="Verdana"/>
-                <w:sz w:val="18"/>
-              </w:rPr>
-              <w:t xml:space="preserve">Informe final el cual contiene todos los documentos sobre </w:t>
-            </w:r>
-            <w:r>
-              <w:rPr>
-                <w:rFonts w:ascii="Verdana" w:hAnsi="Verdana"/>
-                <w:sz w:val="18"/>
-              </w:rPr>
-              <w:t>desarrollo d</w:t>
-            </w:r>
-            <w:r>
-              <w:rPr>
-                <w:rFonts w:ascii="Verdana" w:hAnsi="Verdana"/>
-                <w:sz w:val="18"/>
-              </w:rPr>
-              <w:t>el sistema.</w:t>
-            </w:r>
           </w:p>
         </w:tc>
       </w:tr>
@@ -2073,6 +2408,17 @@
               </w:rPr>
               <w:t>Criterios de Aceptación</w:t>
             </w:r>
+            <w:r>
+              <w:rPr>
+                <w:rFonts w:ascii="Verdana" w:hAnsi="Verdana"/>
+                <w:b/>
+                <w:i/>
+                <w:smallCaps/>
+                <w:sz w:val="18"/>
+                <w:szCs w:val="18"/>
+              </w:rPr>
+              <w:t xml:space="preserve"> </w:t>
+            </w:r>
           </w:p>
         </w:tc>
       </w:tr>
@@ -2186,15 +2532,63 @@
                 <w:sz w:val="18"/>
                 <w:szCs w:val="18"/>
               </w:rPr>
-              <w:t>Se debe conseguir el 80% de nivel de satisfacción del cliente</w:t>
-            </w:r>
-            <w:r>
-              <w:rPr>
-                <w:rFonts w:ascii="Verdana" w:hAnsi="Verdana"/>
-                <w:sz w:val="18"/>
-                <w:szCs w:val="18"/>
-              </w:rPr>
-              <w:t>.</w:t>
+              <w:t>S</w:t>
+            </w:r>
+            <w:r>
+              <w:rPr>
+                <w:rFonts w:ascii="Verdana" w:hAnsi="Verdana"/>
+                <w:sz w:val="18"/>
+                <w:szCs w:val="18"/>
+              </w:rPr>
+              <w:t xml:space="preserve">e </w:t>
+            </w:r>
+            <w:r>
+              <w:rPr>
+                <w:rFonts w:ascii="Verdana" w:hAnsi="Verdana"/>
+                <w:sz w:val="18"/>
+                <w:szCs w:val="18"/>
+              </w:rPr>
+              <w:t>realizarán</w:t>
+            </w:r>
+            <w:r>
+              <w:rPr>
+                <w:rFonts w:ascii="Verdana" w:hAnsi="Verdana"/>
+                <w:sz w:val="18"/>
+                <w:szCs w:val="18"/>
+              </w:rPr>
+              <w:t xml:space="preserve"> pruebas de concurrencia y testeo de aplicación con </w:t>
+            </w:r>
+            <w:r>
+              <w:rPr>
+                <w:rFonts w:ascii="Verdana" w:hAnsi="Verdana"/>
+                <w:sz w:val="18"/>
+                <w:szCs w:val="18"/>
+              </w:rPr>
+              <w:t>2</w:t>
+            </w:r>
+            <w:r>
+              <w:rPr>
+                <w:rFonts w:ascii="Verdana" w:hAnsi="Verdana"/>
+                <w:sz w:val="18"/>
+                <w:szCs w:val="18"/>
+              </w:rPr>
+              <w:t>0 clientes conectados a</w:t>
+            </w:r>
+            <w:r>
+              <w:rPr>
+                <w:rFonts w:ascii="Verdana" w:hAnsi="Verdana"/>
+                <w:sz w:val="18"/>
+                <w:szCs w:val="18"/>
+              </w:rPr>
+              <w:t xml:space="preserve"> </w:t>
+            </w:r>
+            <w:r>
+              <w:rPr>
+                <w:rFonts w:ascii="Verdana" w:hAnsi="Verdana"/>
+                <w:sz w:val="18"/>
+                <w:szCs w:val="18"/>
+              </w:rPr>
+              <w:t>la vez</w:t>
             </w:r>
           </w:p>
         </w:tc>
@@ -2320,6 +2714,14 @@
               </w:rPr>
               <w:t>Se deberá cumplir lo estipulado en el contrato</w:t>
             </w:r>
+            <w:r>
+              <w:rPr>
+                <w:rFonts w:ascii="Verdana" w:hAnsi="Verdana"/>
+                <w:sz w:val="18"/>
+                <w:szCs w:val="18"/>
+              </w:rPr>
+              <w:t>.</w:t>
+            </w:r>
           </w:p>
         </w:tc>
       </w:tr>
@@ -2386,6 +2788,57 @@
               </w:rPr>
               <w:t>.</w:t>
             </w:r>
+          </w:p>
+        </w:tc>
+      </w:tr>
+      <w:tr>
+        <w:trPr>
+          <w:cantSplit/>
+          <w:jc w:val="center"/>
+        </w:trPr>
+        <w:tc>
+          <w:tcPr>
+            <w:tcW w:w="2090" w:type="dxa"/>
+            <w:shd w:val="clear" w:color="auto" w:fill="auto"/>
+          </w:tcPr>
+          <w:p>
+            <w:pPr>
+              <w:pStyle w:val="Textoindependiente"/>
+              <w:jc w:val="both"/>
+              <w:rPr>
+                <w:rFonts w:ascii="Verdana" w:hAnsi="Verdana"/>
+                <w:i/>
+                <w:smallCaps/>
+                <w:sz w:val="18"/>
+                <w:szCs w:val="18"/>
+              </w:rPr>
+            </w:pPr>
+            <w:r>
+              <w:rPr>
+                <w:rFonts w:ascii="Verdana" w:hAnsi="Verdana"/>
+                <w:i/>
+                <w:smallCaps/>
+                <w:sz w:val="18"/>
+                <w:szCs w:val="18"/>
+              </w:rPr>
+              <w:t>10 usuarios concurrentes</w:t>
+            </w:r>
+          </w:p>
+        </w:tc>
+        <w:tc>
+          <w:tcPr>
+            <w:tcW w:w="6627" w:type="dxa"/>
+          </w:tcPr>
+          <w:p>
+            <w:pPr>
+              <w:pStyle w:val="Textoindependiente"/>
+              <w:jc w:val="both"/>
+              <w:rPr>
+                <w:rFonts w:ascii="Verdana" w:hAnsi="Verdana"/>
+                <w:sz w:val="18"/>
+                <w:szCs w:val="18"/>
+              </w:rPr>
+            </w:pPr>
           </w:p>
         </w:tc>
       </w:tr>
@@ -2399,8 +2852,6 @@
           <w:sz w:val="18"/>
         </w:rPr>
       </w:pPr>
-      <w:bookmarkStart w:id="0" w:name="_GoBack"/>
-      <w:bookmarkEnd w:id="0"/>
     </w:p>
     <w:tbl>
       <w:tblPr>
@@ -2441,10 +2892,8 @@
               <w:jc w:val="both"/>
               <w:rPr>
                 <w:rFonts w:ascii="Verdana" w:hAnsi="Verdana"/>
-                <w:i/>
-                <w:smallCaps/>
-                <w:color w:val="000000"/>
-                <w:sz w:val="16"/>
+                <w:sz w:val="18"/>
+                <w:szCs w:val="18"/>
               </w:rPr>
             </w:pPr>
             <w:r>
@@ -2492,6 +2941,15 @@
               </w:rPr>
               <w:t>Identifica lo que se excluye del proyecto. Indicar explícitamente lo que se encuentra fuera del alcance del proyecto.</w:t>
             </w:r>
+          </w:p>
+          <w:p>
+            <w:pPr>
+              <w:rPr>
+                <w:lang w:val="es-MX"/>
+              </w:rPr>
+            </w:pPr>
+            <w:bookmarkStart w:id="0" w:name="_GoBack"/>
+            <w:bookmarkEnd w:id="0"/>
           </w:p>
         </w:tc>
       </w:tr>
@@ -2510,21 +2968,27 @@
               <w:jc w:val="both"/>
               <w:rPr>
                 <w:rFonts w:ascii="Verdana" w:hAnsi="Verdana"/>
+                <w:sz w:val="18"/>
+                <w:szCs w:val="18"/>
+              </w:rPr>
+            </w:pPr>
+            <w:r>
+              <w:rPr>
+                <w:rFonts w:ascii="Verdana" w:hAnsi="Verdana"/>
+                <w:sz w:val="18"/>
+                <w:szCs w:val="18"/>
+              </w:rPr>
+              <w:t>1.</w:t>
+            </w:r>
+            <w:r>
+              <w:rPr>
+                <w:rFonts w:ascii="Verdana" w:hAnsi="Verdana"/>
                 <w:b/>
                 <w:i/>
                 <w:sz w:val="18"/>
                 <w:szCs w:val="18"/>
               </w:rPr>
-            </w:pPr>
-            <w:r>
-              <w:rPr>
-                <w:rFonts w:ascii="Verdana" w:hAnsi="Verdana"/>
-                <w:b/>
-                <w:i/>
-                <w:sz w:val="18"/>
-                <w:szCs w:val="18"/>
-              </w:rPr>
-              <w:t xml:space="preserve">1. </w:t>
+              <w:t xml:space="preserve"> </w:t>
             </w:r>
             <w:r>
               <w:rPr>
@@ -2561,12 +3025,21 @@
             <w:r>
               <w:rPr>
                 <w:rFonts w:ascii="Verdana" w:hAnsi="Verdana"/>
+                <w:sz w:val="18"/>
+                <w:szCs w:val="18"/>
+              </w:rPr>
+              <w:lastRenderedPageBreak/>
+              <w:t>2.</w:t>
+            </w:r>
+            <w:r>
+              <w:rPr>
+                <w:rFonts w:ascii="Verdana" w:hAnsi="Verdana"/>
                 <w:b/>
                 <w:i/>
                 <w:sz w:val="18"/>
                 <w:szCs w:val="18"/>
               </w:rPr>
-              <w:t xml:space="preserve">2. </w:t>
+              <w:t xml:space="preserve"> </w:t>
             </w:r>
             <w:r>
               <w:rPr>
@@ -2575,6 +3048,62 @@
                 <w:szCs w:val="18"/>
               </w:rPr>
               <w:t>No está contemplado modificaciones extras fuera de los alcances estipulados en el acta de constitución.</w:t>
+            </w:r>
+          </w:p>
+        </w:tc>
+      </w:tr>
+      <w:tr>
+        <w:trPr>
+          <w:cantSplit/>
+          <w:jc w:val="center"/>
+        </w:trPr>
+        <w:tc>
+          <w:tcPr>
+            <w:tcW w:w="8717" w:type="dxa"/>
+          </w:tcPr>
+          <w:p>
+            <w:pPr>
+              <w:pStyle w:val="Textoindependiente"/>
+              <w:jc w:val="both"/>
+              <w:rPr>
+                <w:rFonts w:ascii="Verdana" w:hAnsi="Verdana"/>
+                <w:b/>
+                <w:i/>
+                <w:sz w:val="18"/>
+                <w:szCs w:val="18"/>
+              </w:rPr>
+            </w:pPr>
+            <w:r>
+              <w:rPr>
+                <w:rFonts w:ascii="Verdana" w:hAnsi="Verdana"/>
+                <w:sz w:val="18"/>
+                <w:szCs w:val="18"/>
+              </w:rPr>
+              <w:t xml:space="preserve">3. </w:t>
+            </w:r>
+            <w:r>
+              <w:rPr>
+                <w:rFonts w:ascii="Verdana" w:hAnsi="Verdana"/>
+                <w:sz w:val="18"/>
+                <w:szCs w:val="18"/>
+              </w:rPr>
+              <w:t xml:space="preserve">El sistema no realiza </w:t>
+            </w:r>
+            <w:r>
+              <w:rPr>
+                <w:rFonts w:ascii="Verdana" w:hAnsi="Verdana"/>
+                <w:sz w:val="18"/>
+                <w:szCs w:val="18"/>
+              </w:rPr>
+              <w:t xml:space="preserve">cobros, ni </w:t>
+            </w:r>
+            <w:r>
+              <w:rPr>
+                <w:rFonts w:ascii="Verdana" w:hAnsi="Verdana"/>
+                <w:sz w:val="18"/>
+                <w:szCs w:val="18"/>
+              </w:rPr>
+              <w:t>facturación en línea.</w:t>
             </w:r>
           </w:p>
         </w:tc>
@@ -2591,9 +3120,8 @@
       <w:headerReference w:type="even" r:id="rId7"/>
       <w:headerReference w:type="default" r:id="rId8"/>
       <w:footerReference w:type="even" r:id="rId9"/>
-      <w:footerReference w:type="default" r:id="rId10"/>
-      <w:headerReference w:type="first" r:id="rId11"/>
-      <w:footerReference w:type="first" r:id="rId12"/>
+      <w:headerReference w:type="first" r:id="rId10"/>
+      <w:footerReference w:type="first" r:id="rId11"/>
       <w:pgSz w:w="11909" w:h="16834" w:code="9"/>
       <w:pgMar w:top="1417" w:right="1701" w:bottom="1417" w:left="1701" w:header="709" w:footer="215" w:gutter="0"/>
       <w:cols w:space="720"/>
@@ -2671,248 +3199,6 @@
 <w:ftr xmlns:wpc="http://schemas.microsoft.com/office/word/2010/wordprocessingCanvas" xmlns:cx="http://schemas.microsoft.com/office/drawing/2014/chartex" xmlns:cx1="http://schemas.microsoft.com/office/drawing/2015/9/8/chartex" xmlns:cx2="http://schemas.microsoft.com/office/drawing/2015/10/21/chartex" xmlns:cx3="http://schemas.microsoft.com/office/drawing/2016/5/9/chartex" xmlns:cx4="http://schemas.microsoft.com/office/drawing/2016/5/10/chartex" xmlns:cx5="http://schemas.microsoft.com/office/drawing/2016/5/11/chartex" xmlns:cx6="http://schemas.microsoft.com/office/drawing/2016/5/12/chartex" xmlns:cx7="http://schemas.microsoft.com/office/drawing/2016/5/13/chartex" xmlns:cx8="http://schemas.microsoft.com/office/drawing/2016/5/14/chartex" xmlns:mc="http://schemas.openxmlformats.org/markup-compatibility/2006" xmlns:aink="http://schemas.microsoft.com/office/drawing/2016/ink" xmlns:am3d="http://schemas.microsoft.com/office/drawing/2017/model3d" xmlns:o="urn:schemas-microsoft-com:office:office" xmlns:r="http://schemas.openxmlformats.org/officeDocument/2006/relationships" xmlns:m="http://schemas.openxmlformats.org/officeDocument/2006/math" xmlns:v="urn:schemas-microsoft-com:vml" xmlns:wp14="http://schemas.microsoft.com/office/word/2010/wordprocessingDrawing" xmlns:wp="http://schemas.openxmlformats.org/drawingml/2006/wordprocessingDrawing" xmlns:w10="urn:schemas-microsoft-com:office:word" xmlns:w="http://schemas.openxmlformats.org/wordprocessingml/2006/main" xmlns:w14="http://schemas.microsoft.com/office/word/2010/wordml" xmlns:w15="http://schemas.microsoft.com/office/word/2012/wordml" xmlns:w16cid="http://schemas.microsoft.com/office/word/2016/wordml/cid" xmlns:w16se="http://schemas.microsoft.com/office/word/2015/wordml/symex" xmlns:wpg="http://schemas.microsoft.com/office/word/2010/wordprocessingGroup" xmlns:wpi="http://schemas.microsoft.com/office/word/2010/wordprocessingInk" xmlns:wne="http://schemas.microsoft.com/office/word/2006/wordml" xmlns:wps="http://schemas.microsoft.com/office/word/2010/wordprocessingShape" mc:Ignorable="w14 w15 w16se w16cid wp14">
   <w:tbl>
     <w:tblPr>
-      <w:tblW w:w="0" w:type="auto"/>
-      <w:jc w:val="center"/>
-      <w:tblBorders>
-        <w:top w:val="single" w:sz="4" w:space="0" w:color="auto"/>
-      </w:tblBorders>
-      <w:tblLook w:val="01E0" w:firstRow="1" w:lastRow="1" w:firstColumn="1" w:lastColumn="1" w:noHBand="0" w:noVBand="0"/>
-    </w:tblPr>
-    <w:tblGrid>
-      <w:gridCol w:w="8006"/>
-      <w:gridCol w:w="501"/>
-    </w:tblGrid>
-    <w:tr>
-      <w:trPr>
-        <w:trHeight w:val="260"/>
-        <w:jc w:val="center"/>
-      </w:trPr>
-      <w:tc>
-        <w:tcPr>
-          <w:tcW w:w="8451" w:type="dxa"/>
-          <w:vAlign w:val="center"/>
-        </w:tcPr>
-        <w:p>
-          <w:pPr>
-            <w:jc w:val="center"/>
-            <w:rPr>
-              <w:sz w:val="14"/>
-              <w:szCs w:val="14"/>
-              <w:lang w:val="es-ES"/>
-            </w:rPr>
-          </w:pPr>
-          <w:r>
-            <w:rPr>
-              <w:rFonts w:ascii="Verdana" w:hAnsi="Verdana"/>
-              <w:sz w:val="14"/>
-              <w:szCs w:val="14"/>
-              <w:lang w:val="es-ES"/>
-            </w:rPr>
-            <w:t xml:space="preserve">El </w:t>
-          </w:r>
-          <w:r>
-            <w:rPr>
-              <w:rFonts w:ascii="Verdana" w:hAnsi="Verdana"/>
-              <w:sz w:val="14"/>
-              <w:szCs w:val="14"/>
-              <w:lang w:val="es-ES"/>
-            </w:rPr>
-            <w:t>logotipo</w:t>
-          </w:r>
-          <w:r>
-            <w:rPr>
-              <w:rFonts w:ascii="Verdana" w:hAnsi="Verdana"/>
-              <w:sz w:val="14"/>
-              <w:szCs w:val="14"/>
-              <w:lang w:val="es-ES"/>
-            </w:rPr>
-            <w:t xml:space="preserve"> </w:t>
-          </w:r>
-          <w:proofErr w:type="spellStart"/>
-          <w:r>
-            <w:rPr>
-              <w:rFonts w:ascii="Verdana" w:hAnsi="Verdana"/>
-              <w:sz w:val="14"/>
-              <w:szCs w:val="14"/>
-              <w:lang w:val="es-ES"/>
-            </w:rPr>
-            <w:t>PMI</w:t>
-          </w:r>
-          <w:proofErr w:type="spellEnd"/>
-          <w:r>
-            <w:rPr>
-              <w:rFonts w:ascii="Verdana" w:hAnsi="Verdana"/>
-              <w:sz w:val="14"/>
-              <w:szCs w:val="14"/>
-              <w:lang w:val="es-ES"/>
-            </w:rPr>
-            <w:t xml:space="preserve"> </w:t>
-          </w:r>
-          <w:proofErr w:type="spellStart"/>
-          <w:r>
-            <w:rPr>
-              <w:rFonts w:ascii="Verdana" w:hAnsi="Verdana"/>
-              <w:sz w:val="14"/>
-              <w:szCs w:val="14"/>
-              <w:lang w:val="es-ES"/>
-            </w:rPr>
-            <w:t>Registered</w:t>
-          </w:r>
-          <w:proofErr w:type="spellEnd"/>
-          <w:r>
-            <w:rPr>
-              <w:rFonts w:ascii="Verdana" w:hAnsi="Verdana"/>
-              <w:sz w:val="14"/>
-              <w:szCs w:val="14"/>
-              <w:lang w:val="es-ES"/>
-            </w:rPr>
-            <w:t xml:space="preserve"> </w:t>
-          </w:r>
-          <w:proofErr w:type="spellStart"/>
-          <w:r>
-            <w:rPr>
-              <w:rFonts w:ascii="Verdana" w:hAnsi="Verdana"/>
-              <w:sz w:val="14"/>
-              <w:szCs w:val="14"/>
-              <w:lang w:val="es-ES"/>
-            </w:rPr>
-            <w:t>Education</w:t>
-          </w:r>
-          <w:proofErr w:type="spellEnd"/>
-          <w:r>
-            <w:rPr>
-              <w:rFonts w:ascii="Verdana" w:hAnsi="Verdana"/>
-              <w:sz w:val="14"/>
-              <w:szCs w:val="14"/>
-              <w:lang w:val="es-ES"/>
-            </w:rPr>
-            <w:t xml:space="preserve"> </w:t>
-          </w:r>
-          <w:proofErr w:type="spellStart"/>
-          <w:r>
-            <w:rPr>
-              <w:rFonts w:ascii="Verdana" w:hAnsi="Verdana"/>
-              <w:sz w:val="14"/>
-              <w:szCs w:val="14"/>
-              <w:lang w:val="es-ES"/>
-            </w:rPr>
-            <w:t>Provider</w:t>
-          </w:r>
-          <w:proofErr w:type="spellEnd"/>
-          <w:r>
-            <w:rPr>
-              <w:rFonts w:ascii="Verdana" w:hAnsi="Verdana"/>
-              <w:sz w:val="14"/>
-              <w:szCs w:val="14"/>
-              <w:lang w:val="es-ES"/>
-            </w:rPr>
-            <w:t xml:space="preserve"> </w:t>
-          </w:r>
-          <w:r>
-            <w:rPr>
-              <w:rFonts w:ascii="Verdana" w:hAnsi="Verdana"/>
-              <w:sz w:val="14"/>
-              <w:szCs w:val="14"/>
-              <w:lang w:val="es-ES"/>
-            </w:rPr>
-            <w:t>es una</w:t>
-          </w:r>
-          <w:r>
-            <w:rPr>
-              <w:rFonts w:ascii="Verdana" w:hAnsi="Verdana"/>
-              <w:sz w:val="14"/>
-              <w:szCs w:val="14"/>
-              <w:lang w:val="es-ES"/>
-            </w:rPr>
-            <w:t xml:space="preserve"> marca registrada del Project Management Institute, Inc.</w:t>
-          </w:r>
-        </w:p>
-      </w:tc>
-      <w:tc>
-        <w:tcPr>
-          <w:tcW w:w="513" w:type="dxa"/>
-          <w:vAlign w:val="bottom"/>
-        </w:tcPr>
-        <w:p>
-          <w:pPr>
-            <w:pStyle w:val="Piedepgina"/>
-            <w:tabs>
-              <w:tab w:val="clear" w:pos="4419"/>
-              <w:tab w:val="clear" w:pos="8838"/>
-            </w:tabs>
-            <w:jc w:val="right"/>
-            <w:rPr>
-              <w:rFonts w:ascii="Verdana" w:hAnsi="Verdana"/>
-              <w:sz w:val="16"/>
-              <w:szCs w:val="16"/>
-              <w:lang w:val="es-ES"/>
-            </w:rPr>
-          </w:pPr>
-          <w:r>
-            <w:rPr>
-              <w:rStyle w:val="Nmerodepgina"/>
-              <w:rFonts w:ascii="Verdana" w:hAnsi="Verdana"/>
-              <w:sz w:val="16"/>
-              <w:szCs w:val="16"/>
-            </w:rPr>
-            <w:fldChar w:fldCharType="begin"/>
-          </w:r>
-          <w:r>
-            <w:rPr>
-              <w:rStyle w:val="Nmerodepgina"/>
-              <w:rFonts w:ascii="Verdana" w:hAnsi="Verdana"/>
-              <w:sz w:val="16"/>
-              <w:szCs w:val="16"/>
-            </w:rPr>
-            <w:instrText xml:space="preserve"> PAGE </w:instrText>
-          </w:r>
-          <w:r>
-            <w:rPr>
-              <w:rStyle w:val="Nmerodepgina"/>
-              <w:rFonts w:ascii="Verdana" w:hAnsi="Verdana"/>
-              <w:sz w:val="16"/>
-              <w:szCs w:val="16"/>
-            </w:rPr>
-            <w:fldChar w:fldCharType="separate"/>
-          </w:r>
-          <w:r>
-            <w:rPr>
-              <w:rStyle w:val="Nmerodepgina"/>
-              <w:rFonts w:ascii="Verdana" w:hAnsi="Verdana"/>
-              <w:noProof/>
-              <w:sz w:val="16"/>
-              <w:szCs w:val="16"/>
-            </w:rPr>
-            <w:t>2</w:t>
-          </w:r>
-          <w:r>
-            <w:rPr>
-              <w:rStyle w:val="Nmerodepgina"/>
-              <w:rFonts w:ascii="Verdana" w:hAnsi="Verdana"/>
-              <w:sz w:val="16"/>
-              <w:szCs w:val="16"/>
-            </w:rPr>
-            <w:fldChar w:fldCharType="end"/>
-          </w:r>
-        </w:p>
-      </w:tc>
-    </w:tr>
-  </w:tbl>
-  <w:p>
-    <w:pPr>
-      <w:pStyle w:val="Piedepgina"/>
-      <w:rPr>
-        <w:szCs w:val="16"/>
-      </w:rPr>
-    </w:pPr>
-  </w:p>
-</w:ftr>
-</file>
-
-<file path=word/footer3.xml><?xml version="1.0" encoding="utf-8"?>
-<w:ftr xmlns:wpc="http://schemas.microsoft.com/office/word/2010/wordprocessingCanvas" xmlns:cx="http://schemas.microsoft.com/office/drawing/2014/chartex" xmlns:cx1="http://schemas.microsoft.com/office/drawing/2015/9/8/chartex" xmlns:cx2="http://schemas.microsoft.com/office/drawing/2015/10/21/chartex" xmlns:cx3="http://schemas.microsoft.com/office/drawing/2016/5/9/chartex" xmlns:cx4="http://schemas.microsoft.com/office/drawing/2016/5/10/chartex" xmlns:cx5="http://schemas.microsoft.com/office/drawing/2016/5/11/chartex" xmlns:cx6="http://schemas.microsoft.com/office/drawing/2016/5/12/chartex" xmlns:cx7="http://schemas.microsoft.com/office/drawing/2016/5/13/chartex" xmlns:cx8="http://schemas.microsoft.com/office/drawing/2016/5/14/chartex" xmlns:mc="http://schemas.openxmlformats.org/markup-compatibility/2006" xmlns:aink="http://schemas.microsoft.com/office/drawing/2016/ink" xmlns:am3d="http://schemas.microsoft.com/office/drawing/2017/model3d" xmlns:o="urn:schemas-microsoft-com:office:office" xmlns:r="http://schemas.openxmlformats.org/officeDocument/2006/relationships" xmlns:m="http://schemas.openxmlformats.org/officeDocument/2006/math" xmlns:v="urn:schemas-microsoft-com:vml" xmlns:wp14="http://schemas.microsoft.com/office/word/2010/wordprocessingDrawing" xmlns:wp="http://schemas.openxmlformats.org/drawingml/2006/wordprocessingDrawing" xmlns:w10="urn:schemas-microsoft-com:office:word" xmlns:w="http://schemas.openxmlformats.org/wordprocessingml/2006/main" xmlns:w14="http://schemas.microsoft.com/office/word/2010/wordml" xmlns:w15="http://schemas.microsoft.com/office/word/2012/wordml" xmlns:w16cid="http://schemas.microsoft.com/office/word/2016/wordml/cid" xmlns:w16se="http://schemas.microsoft.com/office/word/2015/wordml/symex" xmlns:wpg="http://schemas.microsoft.com/office/word/2010/wordprocessingGroup" xmlns:wpi="http://schemas.microsoft.com/office/word/2010/wordprocessingInk" xmlns:wne="http://schemas.microsoft.com/office/word/2006/wordml" xmlns:wps="http://schemas.microsoft.com/office/word/2010/wordprocessingShape" mc:Ignorable="w14 w15 w16se w16cid wp14">
-  <w:tbl>
-    <w:tblPr>
       <w:tblW w:w="9072" w:type="dxa"/>
       <w:tblInd w:w="108" w:type="dxa"/>
       <w:tblBorders>
@@ -3002,267 +3288,6 @@
               <w:lang w:val="pt-BR"/>
             </w:rPr>
           </w:pPr>
-        </w:p>
-      </w:tc>
-    </w:tr>
-    <w:tr>
-      <w:tc>
-        <w:tcPr>
-          <w:tcW w:w="9072" w:type="dxa"/>
-        </w:tcPr>
-        <w:p>
-          <w:pPr>
-            <w:pStyle w:val="Piedepgina"/>
-            <w:jc w:val="center"/>
-            <w:rPr>
-              <w:rFonts w:ascii="Verdana" w:hAnsi="Verdana"/>
-              <w:sz w:val="14"/>
-              <w:szCs w:val="14"/>
-              <w:lang w:val="es-PE"/>
-            </w:rPr>
-          </w:pPr>
-          <w:r>
-            <w:rPr>
-              <w:rFonts w:ascii="Verdana" w:hAnsi="Verdana"/>
-              <w:sz w:val="14"/>
-              <w:szCs w:val="14"/>
-              <w:lang w:val="es-PE"/>
-            </w:rPr>
-            <w:t xml:space="preserve">El </w:t>
-          </w:r>
-          <w:r>
-            <w:rPr>
-              <w:rFonts w:ascii="Verdana" w:hAnsi="Verdana"/>
-              <w:sz w:val="14"/>
-              <w:szCs w:val="14"/>
-              <w:lang w:val="es-PE"/>
-            </w:rPr>
-            <w:t xml:space="preserve">logotipo </w:t>
-          </w:r>
-          <w:proofErr w:type="spellStart"/>
-          <w:r>
-            <w:rPr>
-              <w:rFonts w:ascii="Verdana" w:hAnsi="Verdana"/>
-              <w:sz w:val="14"/>
-              <w:szCs w:val="14"/>
-              <w:lang w:val="es-PE"/>
-            </w:rPr>
-            <w:t>PMI</w:t>
-          </w:r>
-          <w:proofErr w:type="spellEnd"/>
-          <w:r>
-            <w:rPr>
-              <w:rFonts w:ascii="Verdana" w:hAnsi="Verdana"/>
-              <w:sz w:val="14"/>
-              <w:szCs w:val="14"/>
-              <w:lang w:val="es-PE"/>
-            </w:rPr>
-            <w:t xml:space="preserve"> </w:t>
-          </w:r>
-          <w:proofErr w:type="spellStart"/>
-          <w:r>
-            <w:rPr>
-              <w:rFonts w:ascii="Verdana" w:hAnsi="Verdana"/>
-              <w:sz w:val="14"/>
-              <w:szCs w:val="14"/>
-              <w:lang w:val="es-PE"/>
-            </w:rPr>
-            <w:t>Registered</w:t>
-          </w:r>
-          <w:proofErr w:type="spellEnd"/>
-          <w:r>
-            <w:rPr>
-              <w:rFonts w:ascii="Verdana" w:hAnsi="Verdana"/>
-              <w:sz w:val="14"/>
-              <w:szCs w:val="14"/>
-              <w:lang w:val="es-PE"/>
-            </w:rPr>
-            <w:t xml:space="preserve"> </w:t>
-          </w:r>
-          <w:proofErr w:type="spellStart"/>
-          <w:r>
-            <w:rPr>
-              <w:rFonts w:ascii="Verdana" w:hAnsi="Verdana"/>
-              <w:sz w:val="14"/>
-              <w:szCs w:val="14"/>
-              <w:lang w:val="es-PE"/>
-            </w:rPr>
-            <w:t>Education</w:t>
-          </w:r>
-          <w:proofErr w:type="spellEnd"/>
-          <w:r>
-            <w:rPr>
-              <w:rFonts w:ascii="Verdana" w:hAnsi="Verdana"/>
-              <w:sz w:val="14"/>
-              <w:szCs w:val="14"/>
-              <w:lang w:val="es-PE"/>
-            </w:rPr>
-            <w:t xml:space="preserve"> </w:t>
-          </w:r>
-          <w:proofErr w:type="spellStart"/>
-          <w:r>
-            <w:rPr>
-              <w:rFonts w:ascii="Verdana" w:hAnsi="Verdana"/>
-              <w:sz w:val="14"/>
-              <w:szCs w:val="14"/>
-              <w:lang w:val="es-PE"/>
-            </w:rPr>
-            <w:t>Provider</w:t>
-          </w:r>
-          <w:proofErr w:type="spellEnd"/>
-          <w:r>
-            <w:rPr>
-              <w:rFonts w:ascii="Verdana" w:hAnsi="Verdana"/>
-              <w:sz w:val="14"/>
-              <w:szCs w:val="14"/>
-              <w:lang w:val="es-PE"/>
-            </w:rPr>
-            <w:t xml:space="preserve"> es una marca registrada del Project Management Institute, Inc.</w:t>
-          </w:r>
-        </w:p>
-        <w:p>
-          <w:pPr>
-            <w:pStyle w:val="Piedepgina"/>
-            <w:tabs>
-              <w:tab w:val="left" w:pos="993"/>
-            </w:tabs>
-            <w:jc w:val="center"/>
-            <w:rPr>
-              <w:rFonts w:ascii="Verdana" w:hAnsi="Verdana"/>
-              <w:sz w:val="16"/>
-              <w:szCs w:val="16"/>
-              <w:lang w:val="es-ES"/>
-            </w:rPr>
-          </w:pPr>
-          <w:r>
-            <w:rPr>
-              <w:rFonts w:ascii="Verdana" w:hAnsi="Verdana"/>
-              <w:sz w:val="14"/>
-              <w:szCs w:val="16"/>
-              <w:lang w:val="es-ES"/>
-            </w:rPr>
-            <w:t xml:space="preserve">Dharma Consulting como un </w:t>
-          </w:r>
-          <w:proofErr w:type="spellStart"/>
-          <w:r>
-            <w:rPr>
-              <w:rFonts w:ascii="Verdana" w:hAnsi="Verdana"/>
-              <w:sz w:val="14"/>
-              <w:szCs w:val="16"/>
-              <w:lang w:val="es-ES"/>
-            </w:rPr>
-            <w:t>Registered</w:t>
-          </w:r>
-          <w:proofErr w:type="spellEnd"/>
-          <w:r>
-            <w:rPr>
-              <w:rFonts w:ascii="Verdana" w:hAnsi="Verdana"/>
-              <w:sz w:val="14"/>
-              <w:szCs w:val="16"/>
-              <w:lang w:val="es-ES"/>
-            </w:rPr>
-            <w:t xml:space="preserve"> </w:t>
-          </w:r>
-          <w:proofErr w:type="spellStart"/>
-          <w:r>
-            <w:rPr>
-              <w:rFonts w:ascii="Verdana" w:hAnsi="Verdana"/>
-              <w:sz w:val="14"/>
-              <w:szCs w:val="16"/>
-              <w:lang w:val="es-ES"/>
-            </w:rPr>
-            <w:t>Education</w:t>
-          </w:r>
-          <w:proofErr w:type="spellEnd"/>
-          <w:r>
-            <w:rPr>
-              <w:rFonts w:ascii="Verdana" w:hAnsi="Verdana"/>
-              <w:sz w:val="14"/>
-              <w:szCs w:val="16"/>
-              <w:lang w:val="es-ES"/>
-            </w:rPr>
-            <w:t xml:space="preserve"> </w:t>
-          </w:r>
-          <w:proofErr w:type="spellStart"/>
-          <w:r>
-            <w:rPr>
-              <w:rFonts w:ascii="Verdana" w:hAnsi="Verdana"/>
-              <w:sz w:val="14"/>
-              <w:szCs w:val="16"/>
-              <w:lang w:val="es-ES"/>
-            </w:rPr>
-            <w:t>Provider</w:t>
-          </w:r>
-          <w:proofErr w:type="spellEnd"/>
-          <w:r>
-            <w:rPr>
-              <w:rFonts w:ascii="Verdana" w:hAnsi="Verdana"/>
-              <w:sz w:val="14"/>
-              <w:szCs w:val="16"/>
-              <w:lang w:val="es-ES"/>
-            </w:rPr>
-            <w:t xml:space="preserve"> (</w:t>
-          </w:r>
-          <w:proofErr w:type="spellStart"/>
-          <w:r>
-            <w:rPr>
-              <w:rFonts w:ascii="Verdana" w:hAnsi="Verdana"/>
-              <w:sz w:val="14"/>
-              <w:szCs w:val="16"/>
-              <w:lang w:val="es-ES"/>
-            </w:rPr>
-            <w:t>R.E.P</w:t>
-          </w:r>
-          <w:proofErr w:type="spellEnd"/>
-          <w:r>
-            <w:rPr>
-              <w:rFonts w:ascii="Verdana" w:hAnsi="Verdana"/>
-              <w:sz w:val="14"/>
-              <w:szCs w:val="16"/>
-              <w:lang w:val="es-ES"/>
-            </w:rPr>
-            <w:t>.) ha sido revisada y aprobada por el Project Management Institute (</w:t>
-          </w:r>
-          <w:proofErr w:type="spellStart"/>
-          <w:r>
-            <w:rPr>
-              <w:rFonts w:ascii="Verdana" w:hAnsi="Verdana"/>
-              <w:sz w:val="14"/>
-              <w:szCs w:val="16"/>
-              <w:lang w:val="es-ES"/>
-            </w:rPr>
-            <w:t>PMI</w:t>
-          </w:r>
-          <w:proofErr w:type="spellEnd"/>
-          <w:r>
-            <w:rPr>
-              <w:rFonts w:ascii="Verdana" w:hAnsi="Verdana"/>
-              <w:sz w:val="14"/>
-              <w:szCs w:val="16"/>
-              <w:lang w:val="es-ES"/>
-            </w:rPr>
-            <w:t>) para otorgar unidades de desarrollo profesional (</w:t>
-          </w:r>
-          <w:proofErr w:type="spellStart"/>
-          <w:r>
-            <w:rPr>
-              <w:rFonts w:ascii="Verdana" w:hAnsi="Verdana"/>
-              <w:sz w:val="14"/>
-              <w:szCs w:val="16"/>
-              <w:lang w:val="es-ES"/>
-            </w:rPr>
-            <w:t>PDUs</w:t>
-          </w:r>
-          <w:proofErr w:type="spellEnd"/>
-          <w:r>
-            <w:rPr>
-              <w:rFonts w:ascii="Verdana" w:hAnsi="Verdana"/>
-              <w:sz w:val="14"/>
-              <w:szCs w:val="16"/>
-              <w:lang w:val="es-ES"/>
-            </w:rPr>
-            <w:t>) por sus cursos. Dharma Consulting ha aceptado regirse por los criterios establecidos de aseguramiento de calidad del PMI.</w:t>
-          </w:r>
         </w:p>
       </w:tc>
     </w:tr>
@@ -3316,37 +3341,6 @@
         <w:rStyle w:val="Nmerodepgina"/>
       </w:rPr>
     </w:pPr>
-    <w:r>
-      <w:rPr>
-        <w:noProof/>
-        <w:lang w:val="es-PE" w:eastAsia="es-PE"/>
-      </w:rPr>
-      <w:pict>
-        <v:shapetype id="_x0000_t75" coordsize="21600,21600" o:spt="75" o:preferrelative="t" path="m@4@5l@4@11@9@11@9@5xe" filled="f" stroked="f">
-          <v:stroke joinstyle="miter"/>
-          <v:formulas>
-            <v:f eqn="if lineDrawn pixelLineWidth 0"/>
-            <v:f eqn="sum @0 1 0"/>
-            <v:f eqn="sum 0 0 @1"/>
-            <v:f eqn="prod @2 1 2"/>
-            <v:f eqn="prod @3 21600 pixelWidth"/>
-            <v:f eqn="prod @3 21600 pixelHeight"/>
-            <v:f eqn="sum @0 0 1"/>
-            <v:f eqn="prod @6 1 2"/>
-            <v:f eqn="prod @7 21600 pixelWidth"/>
-            <v:f eqn="sum @8 21600 0"/>
-            <v:f eqn="prod @7 21600 pixelHeight"/>
-            <v:f eqn="sum @10 21600 0"/>
-          </v:formulas>
-          <v:path o:extrusionok="f" gradientshapeok="t" o:connecttype="rect"/>
-          <o:lock v:ext="edit" aspectratio="t"/>
-        </v:shapetype>
-        <v:shape id="WordPictureWatermark30396391" o:spid="_x0000_s2107" type="#_x0000_t75" style="position:absolute;margin-left:0;margin-top:0;width:453.55pt;height:79.4pt;z-index:-251657216;mso-position-horizontal:center;mso-position-horizontal-relative:margin;mso-position-vertical:center;mso-position-vertical-relative:margin" o:allowincell="f">
-          <v:imagedata r:id="rId1" o:title="Marca Agua" gain="19661f" blacklevel="22938f"/>
-          <w10:wrap anchorx="margin" anchory="margin"/>
-        </v:shape>
-      </w:pict>
-    </w:r>
     <w:r>
       <w:rPr>
         <w:rStyle w:val="Nmerodepgina"/>
@@ -3407,7 +3401,6 @@
             <w:bottom w:val="nil"/>
             <w:right w:val="nil"/>
           </w:tcBorders>
-          <w:hideMark/>
         </w:tcPr>
         <w:p>
           <w:pPr>
@@ -3416,60 +3409,6 @@
               <w:lang w:val="es-ES" w:eastAsia="en-US"/>
             </w:rPr>
           </w:pPr>
-          <w:r>
-            <w:rPr>
-              <w:noProof/>
-              <w:lang w:val="es-PE" w:eastAsia="es-PE"/>
-            </w:rPr>
-            <w:drawing>
-              <wp:inline distT="0" distB="0" distL="0" distR="0" wp14:anchorId="03C3C768" wp14:editId="08C5A57F">
-                <wp:extent cx="1924050" cy="438150"/>
-                <wp:effectExtent l="0" t="0" r="0" b="0"/>
-                <wp:docPr id="12" name="Imagen 3" descr="CA 1"/>
-                <wp:cNvGraphicFramePr>
-                  <a:graphicFrameLocks xmlns:a="http://schemas.openxmlformats.org/drawingml/2006/main" noChangeAspect="1"/>
-                </wp:cNvGraphicFramePr>
-                <a:graphic xmlns:a="http://schemas.openxmlformats.org/drawingml/2006/main">
-                  <a:graphicData uri="http://schemas.openxmlformats.org/drawingml/2006/picture">
-                    <pic:pic xmlns:pic="http://schemas.openxmlformats.org/drawingml/2006/picture">
-                      <pic:nvPicPr>
-                        <pic:cNvPr id="0" name="Imagen 3" descr="CA 1"/>
-                        <pic:cNvPicPr>
-                          <a:picLocks noChangeAspect="1" noChangeArrowheads="1"/>
-                        </pic:cNvPicPr>
-                      </pic:nvPicPr>
-                      <pic:blipFill>
-                        <a:blip r:embed="rId1">
-                          <a:extLst>
-                            <a:ext uri="{28A0092B-C50C-407E-A947-70E740481C1C}">
-                              <a14:useLocalDpi xmlns:a14="http://schemas.microsoft.com/office/drawing/2010/main" val="0"/>
-                            </a:ext>
-                          </a:extLst>
-                        </a:blip>
-                        <a:srcRect/>
-                        <a:stretch>
-                          <a:fillRect/>
-                        </a:stretch>
-                      </pic:blipFill>
-                      <pic:spPr bwMode="auto">
-                        <a:xfrm>
-                          <a:off x="0" y="0"/>
-                          <a:ext cx="1924050" cy="438150"/>
-                        </a:xfrm>
-                        <a:prstGeom prst="rect">
-                          <a:avLst/>
-                        </a:prstGeom>
-                        <a:noFill/>
-                        <a:ln>
-                          <a:noFill/>
-                        </a:ln>
-                      </pic:spPr>
-                    </pic:pic>
-                  </a:graphicData>
-                </a:graphic>
-              </wp:inline>
-            </w:drawing>
-          </w:r>
         </w:p>
       </w:tc>
       <w:tc>
@@ -3498,67 +3437,12 @@
             <w:bottom w:val="nil"/>
             <w:right w:val="nil"/>
           </w:tcBorders>
-          <w:hideMark/>
         </w:tcPr>
         <w:p>
           <w:pPr>
             <w:pStyle w:val="Encabezado"/>
             <w:jc w:val="center"/>
           </w:pPr>
-          <w:r>
-            <w:rPr>
-              <w:noProof/>
-              <w:lang w:val="es-PE" w:eastAsia="es-PE"/>
-            </w:rPr>
-            <w:drawing>
-              <wp:inline distT="0" distB="0" distL="0" distR="0" wp14:anchorId="216A9BE8" wp14:editId="11EBD18D">
-                <wp:extent cx="933450" cy="409575"/>
-                <wp:effectExtent l="0" t="0" r="0" b="9525"/>
-                <wp:docPr id="13" name="Imagen 2" descr="SCRUMstudy-Partner-Logo"/>
-                <wp:cNvGraphicFramePr>
-                  <a:graphicFrameLocks xmlns:a="http://schemas.openxmlformats.org/drawingml/2006/main" noChangeAspect="1"/>
-                </wp:cNvGraphicFramePr>
-                <a:graphic xmlns:a="http://schemas.openxmlformats.org/drawingml/2006/main">
-                  <a:graphicData uri="http://schemas.openxmlformats.org/drawingml/2006/picture">
-                    <pic:pic xmlns:pic="http://schemas.openxmlformats.org/drawingml/2006/picture">
-                      <pic:nvPicPr>
-                        <pic:cNvPr id="0" name="Imagen 2" descr="SCRUMstudy-Partner-Logo"/>
-                        <pic:cNvPicPr>
-                          <a:picLocks noChangeAspect="1" noChangeArrowheads="1"/>
-                        </pic:cNvPicPr>
-                      </pic:nvPicPr>
-                      <pic:blipFill>
-                        <a:blip r:embed="rId2">
-                          <a:extLst>
-                            <a:ext uri="{28A0092B-C50C-407E-A947-70E740481C1C}">
-                              <a14:useLocalDpi xmlns:a14="http://schemas.microsoft.com/office/drawing/2010/main" val="0"/>
-                            </a:ext>
-                          </a:extLst>
-                        </a:blip>
-                        <a:srcRect/>
-                        <a:stretch>
-                          <a:fillRect/>
-                        </a:stretch>
-                      </pic:blipFill>
-                      <pic:spPr bwMode="auto">
-                        <a:xfrm>
-                          <a:off x="0" y="0"/>
-                          <a:ext cx="933450" cy="409575"/>
-                        </a:xfrm>
-                        <a:prstGeom prst="rect">
-                          <a:avLst/>
-                        </a:prstGeom>
-                        <a:noFill/>
-                        <a:ln>
-                          <a:noFill/>
-                        </a:ln>
-                      </pic:spPr>
-                    </pic:pic>
-                  </a:graphicData>
-                </a:graphic>
-              </wp:inline>
-            </w:drawing>
-          </w:r>
         </w:p>
       </w:tc>
       <w:tc>
@@ -3570,67 +3454,12 @@
             <w:bottom w:val="nil"/>
             <w:right w:val="nil"/>
           </w:tcBorders>
-          <w:hideMark/>
         </w:tcPr>
         <w:p>
           <w:pPr>
             <w:pStyle w:val="Encabezado"/>
             <w:jc w:val="right"/>
           </w:pPr>
-          <w:r>
-            <w:rPr>
-              <w:noProof/>
-              <w:lang w:val="es-PE" w:eastAsia="es-PE"/>
-            </w:rPr>
-            <w:drawing>
-              <wp:inline distT="0" distB="0" distL="0" distR="0" wp14:anchorId="1ED2BF87" wp14:editId="160A6574">
-                <wp:extent cx="866775" cy="409575"/>
-                <wp:effectExtent l="0" t="0" r="9525" b="9525"/>
-                <wp:docPr id="16" name="Imagen 1" descr="REPsmall"/>
-                <wp:cNvGraphicFramePr>
-                  <a:graphicFrameLocks xmlns:a="http://schemas.openxmlformats.org/drawingml/2006/main" noChangeAspect="1"/>
-                </wp:cNvGraphicFramePr>
-                <a:graphic xmlns:a="http://schemas.openxmlformats.org/drawingml/2006/main">
-                  <a:graphicData uri="http://schemas.openxmlformats.org/drawingml/2006/picture">
-                    <pic:pic xmlns:pic="http://schemas.openxmlformats.org/drawingml/2006/picture">
-                      <pic:nvPicPr>
-                        <pic:cNvPr id="0" name="Imagen 1" descr="REPsmall"/>
-                        <pic:cNvPicPr>
-                          <a:picLocks noChangeAspect="1" noChangeArrowheads="1"/>
-                        </pic:cNvPicPr>
-                      </pic:nvPicPr>
-                      <pic:blipFill>
-                        <a:blip r:embed="rId3">
-                          <a:extLst>
-                            <a:ext uri="{28A0092B-C50C-407E-A947-70E740481C1C}">
-                              <a14:useLocalDpi xmlns:a14="http://schemas.microsoft.com/office/drawing/2010/main" val="0"/>
-                            </a:ext>
-                          </a:extLst>
-                        </a:blip>
-                        <a:srcRect/>
-                        <a:stretch>
-                          <a:fillRect/>
-                        </a:stretch>
-                      </pic:blipFill>
-                      <pic:spPr bwMode="auto">
-                        <a:xfrm>
-                          <a:off x="0" y="0"/>
-                          <a:ext cx="866775" cy="409575"/>
-                        </a:xfrm>
-                        <a:prstGeom prst="rect">
-                          <a:avLst/>
-                        </a:prstGeom>
-                        <a:noFill/>
-                        <a:ln>
-                          <a:noFill/>
-                        </a:ln>
-                      </pic:spPr>
-                    </pic:pic>
-                  </a:graphicData>
-                </a:graphic>
-              </wp:inline>
-            </w:drawing>
-          </w:r>
         </w:p>
       </w:tc>
     </w:tr>
@@ -3680,339 +3509,12 @@
         <w:lang w:val="es-ES"/>
       </w:rPr>
     </w:pPr>
-    <w:r>
-      <w:rPr>
-        <w:noProof/>
-        <w:lang w:val="es-PE" w:eastAsia="es-PE"/>
-      </w:rPr>
-      <w:pict>
-        <v:shapetype id="_x0000_t75" coordsize="21600,21600" o:spt="75" o:preferrelative="t" path="m@4@5l@4@11@9@11@9@5xe" filled="f" stroked="f">
-          <v:stroke joinstyle="miter"/>
-          <v:formulas>
-            <v:f eqn="if lineDrawn pixelLineWidth 0"/>
-            <v:f eqn="sum @0 1 0"/>
-            <v:f eqn="sum 0 0 @1"/>
-            <v:f eqn="prod @2 1 2"/>
-            <v:f eqn="prod @3 21600 pixelWidth"/>
-            <v:f eqn="prod @3 21600 pixelHeight"/>
-            <v:f eqn="sum @0 0 1"/>
-            <v:f eqn="prod @6 1 2"/>
-            <v:f eqn="prod @7 21600 pixelWidth"/>
-            <v:f eqn="sum @8 21600 0"/>
-            <v:f eqn="prod @7 21600 pixelHeight"/>
-            <v:f eqn="sum @10 21600 0"/>
-          </v:formulas>
-          <v:path o:extrusionok="f" gradientshapeok="t" o:connecttype="rect"/>
-          <o:lock v:ext="edit" aspectratio="t"/>
-        </v:shapetype>
-        <v:shape id="WordPictureWatermark30396392" o:spid="_x0000_s2108" type="#_x0000_t75" style="position:absolute;margin-left:0;margin-top:0;width:453.55pt;height:79.4pt;z-index:-251656192;mso-position-horizontal:center;mso-position-horizontal-relative:margin;mso-position-vertical:center;mso-position-vertical-relative:margin" o:allowincell="f">
-          <v:imagedata r:id="rId4" o:title="Marca Agua" gain="19661f" blacklevel="22938f"/>
-          <w10:wrap anchorx="margin" anchory="margin"/>
-        </v:shape>
-      </w:pict>
-    </w:r>
   </w:p>
 </w:hdr>
 </file>
 
 <file path=word/header3.xml><?xml version="1.0" encoding="utf-8"?>
 <w:hdr xmlns:wpc="http://schemas.microsoft.com/office/word/2010/wordprocessingCanvas" xmlns:cx="http://schemas.microsoft.com/office/drawing/2014/chartex" xmlns:cx1="http://schemas.microsoft.com/office/drawing/2015/9/8/chartex" xmlns:cx2="http://schemas.microsoft.com/office/drawing/2015/10/21/chartex" xmlns:cx3="http://schemas.microsoft.com/office/drawing/2016/5/9/chartex" xmlns:cx4="http://schemas.microsoft.com/office/drawing/2016/5/10/chartex" xmlns:cx5="http://schemas.microsoft.com/office/drawing/2016/5/11/chartex" xmlns:cx6="http://schemas.microsoft.com/office/drawing/2016/5/12/chartex" xmlns:cx7="http://schemas.microsoft.com/office/drawing/2016/5/13/chartex" xmlns:cx8="http://schemas.microsoft.com/office/drawing/2016/5/14/chartex" xmlns:mc="http://schemas.openxmlformats.org/markup-compatibility/2006" xmlns:aink="http://schemas.microsoft.com/office/drawing/2016/ink" xmlns:am3d="http://schemas.microsoft.com/office/drawing/2017/model3d" xmlns:o="urn:schemas-microsoft-com:office:office" xmlns:r="http://schemas.openxmlformats.org/officeDocument/2006/relationships" xmlns:m="http://schemas.openxmlformats.org/officeDocument/2006/math" xmlns:v="urn:schemas-microsoft-com:vml" xmlns:wp14="http://schemas.microsoft.com/office/word/2010/wordprocessingDrawing" xmlns:wp="http://schemas.openxmlformats.org/drawingml/2006/wordprocessingDrawing" xmlns:w10="urn:schemas-microsoft-com:office:word" xmlns:w="http://schemas.openxmlformats.org/wordprocessingml/2006/main" xmlns:w14="http://schemas.microsoft.com/office/word/2010/wordml" xmlns:w15="http://schemas.microsoft.com/office/word/2012/wordml" xmlns:w16cid="http://schemas.microsoft.com/office/word/2016/wordml/cid" xmlns:w16se="http://schemas.microsoft.com/office/word/2015/wordml/symex" xmlns:wpg="http://schemas.microsoft.com/office/word/2010/wordprocessingGroup" xmlns:wpi="http://schemas.microsoft.com/office/word/2010/wordprocessingInk" xmlns:wne="http://schemas.microsoft.com/office/word/2006/wordml" xmlns:wps="http://schemas.microsoft.com/office/word/2010/wordprocessingShape" mc:Ignorable="w14 w15 w16se w16cid wp14">
-  <w:tbl>
-    <w:tblPr>
-      <w:tblW w:w="0" w:type="dxa"/>
-      <w:jc w:val="center"/>
-      <w:tblBorders>
-        <w:bottom w:val="single" w:sz="4" w:space="0" w:color="auto"/>
-      </w:tblBorders>
-      <w:tblLayout w:type="fixed"/>
-      <w:tblLook w:val="04A0" w:firstRow="1" w:lastRow="0" w:firstColumn="1" w:lastColumn="0" w:noHBand="0" w:noVBand="1"/>
-    </w:tblPr>
-    <w:tblGrid>
-      <w:gridCol w:w="3969"/>
-      <w:gridCol w:w="1985"/>
-      <w:gridCol w:w="1667"/>
-      <w:gridCol w:w="1559"/>
-    </w:tblGrid>
-    <w:tr>
-      <w:trPr>
-        <w:trHeight w:val="845"/>
-        <w:jc w:val="center"/>
-      </w:trPr>
-      <w:tc>
-        <w:tcPr>
-          <w:tcW w:w="3969" w:type="dxa"/>
-          <w:tcBorders>
-            <w:top w:val="nil"/>
-            <w:left w:val="nil"/>
-            <w:bottom w:val="nil"/>
-            <w:right w:val="nil"/>
-          </w:tcBorders>
-          <w:hideMark/>
-        </w:tcPr>
-        <w:p>
-          <w:pPr>
-            <w:pStyle w:val="Encabezado"/>
-            <w:rPr>
-              <w:lang w:val="es-ES" w:eastAsia="en-US"/>
-            </w:rPr>
-          </w:pPr>
-          <w:r>
-            <w:rPr>
-              <w:noProof/>
-              <w:lang w:val="es-PE" w:eastAsia="es-PE"/>
-            </w:rPr>
-            <w:drawing>
-              <wp:inline distT="0" distB="0" distL="0" distR="0">
-                <wp:extent cx="1924050" cy="438150"/>
-                <wp:effectExtent l="0" t="0" r="0" b="0"/>
-                <wp:docPr id="11" name="Imagen 3" descr="CA 1"/>
-                <wp:cNvGraphicFramePr>
-                  <a:graphicFrameLocks xmlns:a="http://schemas.openxmlformats.org/drawingml/2006/main" noChangeAspect="1"/>
-                </wp:cNvGraphicFramePr>
-                <a:graphic xmlns:a="http://schemas.openxmlformats.org/drawingml/2006/main">
-                  <a:graphicData uri="http://schemas.openxmlformats.org/drawingml/2006/picture">
-                    <pic:pic xmlns:pic="http://schemas.openxmlformats.org/drawingml/2006/picture">
-                      <pic:nvPicPr>
-                        <pic:cNvPr id="0" name="Imagen 3" descr="CA 1"/>
-                        <pic:cNvPicPr>
-                          <a:picLocks noChangeAspect="1" noChangeArrowheads="1"/>
-                        </pic:cNvPicPr>
-                      </pic:nvPicPr>
-                      <pic:blipFill>
-                        <a:blip r:embed="rId1">
-                          <a:extLst>
-                            <a:ext uri="{28A0092B-C50C-407E-A947-70E740481C1C}">
-                              <a14:useLocalDpi xmlns:a14="http://schemas.microsoft.com/office/drawing/2010/main" val="0"/>
-                            </a:ext>
-                          </a:extLst>
-                        </a:blip>
-                        <a:srcRect/>
-                        <a:stretch>
-                          <a:fillRect/>
-                        </a:stretch>
-                      </pic:blipFill>
-                      <pic:spPr bwMode="auto">
-                        <a:xfrm>
-                          <a:off x="0" y="0"/>
-                          <a:ext cx="1924050" cy="438150"/>
-                        </a:xfrm>
-                        <a:prstGeom prst="rect">
-                          <a:avLst/>
-                        </a:prstGeom>
-                        <a:noFill/>
-                        <a:ln>
-                          <a:noFill/>
-                        </a:ln>
-                      </pic:spPr>
-                    </pic:pic>
-                  </a:graphicData>
-                </a:graphic>
-              </wp:inline>
-            </w:drawing>
-          </w:r>
-        </w:p>
-      </w:tc>
-      <w:tc>
-        <w:tcPr>
-          <w:tcW w:w="1985" w:type="dxa"/>
-          <w:tcBorders>
-            <w:top w:val="nil"/>
-            <w:left w:val="nil"/>
-            <w:bottom w:val="nil"/>
-            <w:right w:val="nil"/>
-          </w:tcBorders>
-        </w:tcPr>
-        <w:p>
-          <w:pPr>
-            <w:pStyle w:val="Encabezado"/>
-            <w:jc w:val="right"/>
-          </w:pPr>
-        </w:p>
-      </w:tc>
-      <w:tc>
-        <w:tcPr>
-          <w:tcW w:w="1667" w:type="dxa"/>
-          <w:tcBorders>
-            <w:top w:val="nil"/>
-            <w:left w:val="nil"/>
-            <w:bottom w:val="nil"/>
-            <w:right w:val="nil"/>
-          </w:tcBorders>
-          <w:hideMark/>
-        </w:tcPr>
-        <w:p>
-          <w:pPr>
-            <w:pStyle w:val="Encabezado"/>
-            <w:jc w:val="center"/>
-          </w:pPr>
-          <w:r>
-            <w:rPr>
-              <w:noProof/>
-              <w:lang w:val="es-PE" w:eastAsia="es-PE"/>
-            </w:rPr>
-            <w:drawing>
-              <wp:inline distT="0" distB="0" distL="0" distR="0">
-                <wp:extent cx="933450" cy="409575"/>
-                <wp:effectExtent l="0" t="0" r="0" b="9525"/>
-                <wp:docPr id="10" name="Imagen 2" descr="SCRUMstudy-Partner-Logo"/>
-                <wp:cNvGraphicFramePr>
-                  <a:graphicFrameLocks xmlns:a="http://schemas.openxmlformats.org/drawingml/2006/main" noChangeAspect="1"/>
-                </wp:cNvGraphicFramePr>
-                <a:graphic xmlns:a="http://schemas.openxmlformats.org/drawingml/2006/main">
-                  <a:graphicData uri="http://schemas.openxmlformats.org/drawingml/2006/picture">
-                    <pic:pic xmlns:pic="http://schemas.openxmlformats.org/drawingml/2006/picture">
-                      <pic:nvPicPr>
-                        <pic:cNvPr id="0" name="Imagen 2" descr="SCRUMstudy-Partner-Logo"/>
-                        <pic:cNvPicPr>
-                          <a:picLocks noChangeAspect="1" noChangeArrowheads="1"/>
-                        </pic:cNvPicPr>
-                      </pic:nvPicPr>
-                      <pic:blipFill>
-                        <a:blip r:embed="rId2">
-                          <a:extLst>
-                            <a:ext uri="{28A0092B-C50C-407E-A947-70E740481C1C}">
-                              <a14:useLocalDpi xmlns:a14="http://schemas.microsoft.com/office/drawing/2010/main" val="0"/>
-                            </a:ext>
-                          </a:extLst>
-                        </a:blip>
-                        <a:srcRect/>
-                        <a:stretch>
-                          <a:fillRect/>
-                        </a:stretch>
-                      </pic:blipFill>
-                      <pic:spPr bwMode="auto">
-                        <a:xfrm>
-                          <a:off x="0" y="0"/>
-                          <a:ext cx="933450" cy="409575"/>
-                        </a:xfrm>
-                        <a:prstGeom prst="rect">
-                          <a:avLst/>
-                        </a:prstGeom>
-                        <a:noFill/>
-                        <a:ln>
-                          <a:noFill/>
-                        </a:ln>
-                      </pic:spPr>
-                    </pic:pic>
-                  </a:graphicData>
-                </a:graphic>
-              </wp:inline>
-            </w:drawing>
-          </w:r>
-        </w:p>
-      </w:tc>
-      <w:tc>
-        <w:tcPr>
-          <w:tcW w:w="1559" w:type="dxa"/>
-          <w:tcBorders>
-            <w:top w:val="nil"/>
-            <w:left w:val="nil"/>
-            <w:bottom w:val="nil"/>
-            <w:right w:val="nil"/>
-          </w:tcBorders>
-          <w:hideMark/>
-        </w:tcPr>
-        <w:p>
-          <w:pPr>
-            <w:pStyle w:val="Encabezado"/>
-            <w:jc w:val="right"/>
-          </w:pPr>
-          <w:r>
-            <w:rPr>
-              <w:noProof/>
-              <w:lang w:val="es-PE" w:eastAsia="es-PE"/>
-            </w:rPr>
-            <w:drawing>
-              <wp:inline distT="0" distB="0" distL="0" distR="0">
-                <wp:extent cx="866775" cy="409575"/>
-                <wp:effectExtent l="0" t="0" r="9525" b="9525"/>
-                <wp:docPr id="9" name="Imagen 1" descr="REPsmall"/>
-                <wp:cNvGraphicFramePr>
-                  <a:graphicFrameLocks xmlns:a="http://schemas.openxmlformats.org/drawingml/2006/main" noChangeAspect="1"/>
-                </wp:cNvGraphicFramePr>
-                <a:graphic xmlns:a="http://schemas.openxmlformats.org/drawingml/2006/main">
-                  <a:graphicData uri="http://schemas.openxmlformats.org/drawingml/2006/picture">
-                    <pic:pic xmlns:pic="http://schemas.openxmlformats.org/drawingml/2006/picture">
-                      <pic:nvPicPr>
-                        <pic:cNvPr id="0" name="Imagen 1" descr="REPsmall"/>
-                        <pic:cNvPicPr>
-                          <a:picLocks noChangeAspect="1" noChangeArrowheads="1"/>
-                        </pic:cNvPicPr>
-                      </pic:nvPicPr>
-                      <pic:blipFill>
-                        <a:blip r:embed="rId3">
-                          <a:extLst>
-                            <a:ext uri="{28A0092B-C50C-407E-A947-70E740481C1C}">
-                              <a14:useLocalDpi xmlns:a14="http://schemas.microsoft.com/office/drawing/2010/main" val="0"/>
-                            </a:ext>
-                          </a:extLst>
-                        </a:blip>
-                        <a:srcRect/>
-                        <a:stretch>
-                          <a:fillRect/>
-                        </a:stretch>
-                      </pic:blipFill>
-                      <pic:spPr bwMode="auto">
-                        <a:xfrm>
-                          <a:off x="0" y="0"/>
-                          <a:ext cx="866775" cy="409575"/>
-                        </a:xfrm>
-                        <a:prstGeom prst="rect">
-                          <a:avLst/>
-                        </a:prstGeom>
-                        <a:noFill/>
-                        <a:ln>
-                          <a:noFill/>
-                        </a:ln>
-                      </pic:spPr>
-                    </pic:pic>
-                  </a:graphicData>
-                </a:graphic>
-              </wp:inline>
-            </w:drawing>
-          </w:r>
-        </w:p>
-      </w:tc>
-    </w:tr>
-    <w:tr>
-      <w:trPr>
-        <w:jc w:val="center"/>
-      </w:trPr>
-      <w:tc>
-        <w:tcPr>
-          <w:tcW w:w="9180" w:type="dxa"/>
-          <w:gridSpan w:val="4"/>
-          <w:tcBorders>
-            <w:top w:val="nil"/>
-            <w:left w:val="nil"/>
-            <w:bottom w:val="single" w:sz="4" w:space="0" w:color="auto"/>
-            <w:right w:val="nil"/>
-          </w:tcBorders>
-          <w:hideMark/>
-        </w:tcPr>
-        <w:p>
-          <w:pPr>
-            <w:jc w:val="right"/>
-            <w:rPr>
-              <w:rFonts w:ascii="Verdana" w:hAnsi="Verdana"/>
-              <w:sz w:val="16"/>
-              <w:szCs w:val="16"/>
-              <w:lang w:val="es-PE"/>
-            </w:rPr>
-          </w:pPr>
-          <w:r>
-            <w:rPr>
-              <w:rFonts w:ascii="Verdana" w:hAnsi="Verdana"/>
-              <w:sz w:val="16"/>
-              <w:szCs w:val="16"/>
-              <w:lang w:val="es-PE"/>
-            </w:rPr>
-            <w:t>FGPR020 - Versión 1.0</w:t>
-          </w:r>
-        </w:p>
-      </w:tc>
-    </w:tr>
-  </w:tbl>
   <w:p>
     <w:pPr>
       <w:pStyle w:val="Encabezado"/>
@@ -4024,37 +3526,6 @@
         <w:lang w:val="es-ES"/>
       </w:rPr>
     </w:pPr>
-    <w:r>
-      <w:rPr>
-        <w:noProof/>
-        <w:lang w:val="es-PE" w:eastAsia="es-PE"/>
-      </w:rPr>
-      <w:pict>
-        <v:shapetype id="_x0000_t75" coordsize="21600,21600" o:spt="75" o:preferrelative="t" path="m@4@5l@4@11@9@11@9@5xe" filled="f" stroked="f">
-          <v:stroke joinstyle="miter"/>
-          <v:formulas>
-            <v:f eqn="if lineDrawn pixelLineWidth 0"/>
-            <v:f eqn="sum @0 1 0"/>
-            <v:f eqn="sum 0 0 @1"/>
-            <v:f eqn="prod @2 1 2"/>
-            <v:f eqn="prod @3 21600 pixelWidth"/>
-            <v:f eqn="prod @3 21600 pixelHeight"/>
-            <v:f eqn="sum @0 0 1"/>
-            <v:f eqn="prod @6 1 2"/>
-            <v:f eqn="prod @7 21600 pixelWidth"/>
-            <v:f eqn="sum @8 21600 0"/>
-            <v:f eqn="prod @7 21600 pixelHeight"/>
-            <v:f eqn="sum @10 21600 0"/>
-          </v:formulas>
-          <v:path o:extrusionok="f" gradientshapeok="t" o:connecttype="rect"/>
-          <o:lock v:ext="edit" aspectratio="t"/>
-        </v:shapetype>
-        <v:shape id="WordPictureWatermark30396390" o:spid="_x0000_s2106" type="#_x0000_t75" style="position:absolute;margin-left:0;margin-top:0;width:453.55pt;height:79.4pt;z-index:-251658240;mso-position-horizontal:center;mso-position-horizontal-relative:margin;mso-position-vertical:center;mso-position-vertical-relative:margin" o:allowincell="f">
-          <v:imagedata r:id="rId4" o:title="Marca Agua" gain="19661f" blacklevel="22938f"/>
-          <w10:wrap anchorx="margin" anchory="margin"/>
-        </v:shape>
-      </w:pict>
-    </w:r>
   </w:p>
 </w:hdr>
 </file>
@@ -4483,6 +3954,7 @@
     <w:lsdException w:name="Strong" w:qFormat="1"/>
     <w:lsdException w:name="Emphasis" w:qFormat="1"/>
     <w:lsdException w:name="HTML Preformatted" w:semiHidden="1" w:unhideWhenUsed="1"/>
+    <w:lsdException w:name="Normal Table" w:semiHidden="1" w:unhideWhenUsed="1"/>
     <w:lsdException w:name="No List" w:semiHidden="1" w:unhideWhenUsed="1"/>
     <w:lsdException w:name="Outline List 1" w:semiHidden="1" w:unhideWhenUsed="1"/>
     <w:lsdException w:name="Outline List 2" w:semiHidden="1" w:unhideWhenUsed="1"/>
@@ -4525,8 +3997,10 @@
     <w:lsdException w:name="Table Elegant" w:semiHidden="1" w:unhideWhenUsed="1"/>
     <w:lsdException w:name="Table Professional" w:semiHidden="1" w:unhideWhenUsed="1"/>
     <w:lsdException w:name="Table Subtle 1" w:semiHidden="1" w:unhideWhenUsed="1"/>
+    <w:lsdException w:name="Table Subtle 2" w:semiHidden="1" w:unhideWhenUsed="1"/>
     <w:lsdException w:name="Table Web 1" w:semiHidden="1" w:unhideWhenUsed="1"/>
     <w:lsdException w:name="Table Web 2" w:semiHidden="1" w:unhideWhenUsed="1"/>
+    <w:lsdException w:name="Table Web 3" w:semiHidden="1" w:unhideWhenUsed="1"/>
     <w:lsdException w:name="Table Theme" w:semiHidden="1" w:unhideWhenUsed="1"/>
     <w:lsdException w:name="Placeholder Text" w:semiHidden="1" w:uiPriority="99"/>
     <w:lsdException w:name="No Spacing" w:uiPriority="1" w:qFormat="1"/>

</xml_diff>

<commit_message>
Modificación de Enunciado de Alcance del Proyecto V-1.1 y subida de documento Base de Calidad V-1.0
</commit_message>
<xml_diff>
--- a/FGPR_020_06 - Enunciado del Alcance del Proyecto.docx
+++ b/FGPR_020_06 - Enunciado del Alcance del Proyecto.docx
@@ -309,7 +309,7 @@
                 <w:szCs w:val="18"/>
                 <w:lang w:val="es-ES"/>
               </w:rPr>
-              <w:t>0</w:t>
+              <w:t>1</w:t>
             </w:r>
           </w:p>
         </w:tc>
@@ -1297,6 +1297,8 @@
             </w:r>
           </w:p>
         </w:tc>
+        <w:bookmarkStart w:id="0" w:name="_GoBack"/>
+        <w:bookmarkEnd w:id="0"/>
       </w:tr>
       <w:tr>
         <w:trPr>
@@ -2081,6 +2083,16 @@
               <w:t>Entrega de documento de avance al final de cada sprint.</w:t>
             </w:r>
           </w:p>
+          <w:p>
+            <w:pPr>
+              <w:pStyle w:val="Textoindependiente"/>
+              <w:jc w:val="both"/>
+              <w:rPr>
+                <w:rFonts w:ascii="Verdana" w:hAnsi="Verdana"/>
+                <w:sz w:val="18"/>
+              </w:rPr>
+            </w:pPr>
+          </w:p>
         </w:tc>
       </w:tr>
       <w:tr>
@@ -2590,6 +2602,33 @@
               </w:rPr>
               <w:t>la vez</w:t>
             </w:r>
+            <w:r>
+              <w:rPr>
+                <w:rFonts w:ascii="Verdana" w:hAnsi="Verdana"/>
+                <w:sz w:val="18"/>
+                <w:szCs w:val="18"/>
+              </w:rPr>
+              <w:t xml:space="preserve"> al sistema.</w:t>
+            </w:r>
+          </w:p>
+          <w:p>
+            <w:pPr>
+              <w:pStyle w:val="Textoindependiente"/>
+              <w:jc w:val="both"/>
+              <w:rPr>
+                <w:rFonts w:ascii="Verdana" w:hAnsi="Verdana"/>
+                <w:sz w:val="18"/>
+                <w:szCs w:val="18"/>
+              </w:rPr>
+            </w:pPr>
+            <w:r>
+              <w:rPr>
+                <w:rFonts w:ascii="Verdana" w:hAnsi="Verdana"/>
+                <w:sz w:val="18"/>
+                <w:szCs w:val="18"/>
+              </w:rPr>
+              <w:t>El sistema estará disponible 24/7 para la publicación del catálogo de productos; los pedidos se gestionarán en horario definido por el cliente “El Túnel”.</w:t>
+            </w:r>
           </w:p>
         </w:tc>
       </w:tr>
@@ -2902,6 +2941,7 @@
                 <w:color w:val="000000"/>
                 <w:sz w:val="18"/>
               </w:rPr>
+              <w:lastRenderedPageBreak/>
               <w:br w:type="page"/>
             </w:r>
             <w:r>
@@ -2948,8 +2988,6 @@
                 <w:lang w:val="es-MX"/>
               </w:rPr>
             </w:pPr>
-            <w:bookmarkStart w:id="0" w:name="_GoBack"/>
-            <w:bookmarkEnd w:id="0"/>
           </w:p>
         </w:tc>
       </w:tr>
@@ -3028,7 +3066,6 @@
                 <w:sz w:val="18"/>
                 <w:szCs w:val="18"/>
               </w:rPr>
-              <w:lastRenderedPageBreak/>
               <w:t>2.</w:t>
             </w:r>
             <w:r>
@@ -3103,7 +3140,23 @@
                 <w:sz w:val="18"/>
                 <w:szCs w:val="18"/>
               </w:rPr>
-              <w:t>facturación en línea.</w:t>
+              <w:t>facturación en línea</w:t>
+            </w:r>
+            <w:r>
+              <w:rPr>
+                <w:rFonts w:ascii="Verdana" w:hAnsi="Verdana"/>
+                <w:sz w:val="18"/>
+                <w:szCs w:val="18"/>
+              </w:rPr>
+              <w:t xml:space="preserve"> con SRI</w:t>
+            </w:r>
+            <w:r>
+              <w:rPr>
+                <w:rFonts w:ascii="Verdana" w:hAnsi="Verdana"/>
+                <w:sz w:val="18"/>
+                <w:szCs w:val="18"/>
+              </w:rPr>
+              <w:t>.</w:t>
             </w:r>
           </w:p>
         </w:tc>
@@ -3199,38 +3252,35 @@
 <w:ftr xmlns:wpc="http://schemas.microsoft.com/office/word/2010/wordprocessingCanvas" xmlns:cx="http://schemas.microsoft.com/office/drawing/2014/chartex" xmlns:cx1="http://schemas.microsoft.com/office/drawing/2015/9/8/chartex" xmlns:cx2="http://schemas.microsoft.com/office/drawing/2015/10/21/chartex" xmlns:cx3="http://schemas.microsoft.com/office/drawing/2016/5/9/chartex" xmlns:cx4="http://schemas.microsoft.com/office/drawing/2016/5/10/chartex" xmlns:cx5="http://schemas.microsoft.com/office/drawing/2016/5/11/chartex" xmlns:cx6="http://schemas.microsoft.com/office/drawing/2016/5/12/chartex" xmlns:cx7="http://schemas.microsoft.com/office/drawing/2016/5/13/chartex" xmlns:cx8="http://schemas.microsoft.com/office/drawing/2016/5/14/chartex" xmlns:mc="http://schemas.openxmlformats.org/markup-compatibility/2006" xmlns:aink="http://schemas.microsoft.com/office/drawing/2016/ink" xmlns:am3d="http://schemas.microsoft.com/office/drawing/2017/model3d" xmlns:o="urn:schemas-microsoft-com:office:office" xmlns:r="http://schemas.openxmlformats.org/officeDocument/2006/relationships" xmlns:m="http://schemas.openxmlformats.org/officeDocument/2006/math" xmlns:v="urn:schemas-microsoft-com:vml" xmlns:wp14="http://schemas.microsoft.com/office/word/2010/wordprocessingDrawing" xmlns:wp="http://schemas.openxmlformats.org/drawingml/2006/wordprocessingDrawing" xmlns:w10="urn:schemas-microsoft-com:office:word" xmlns:w="http://schemas.openxmlformats.org/wordprocessingml/2006/main" xmlns:w14="http://schemas.microsoft.com/office/word/2010/wordml" xmlns:w15="http://schemas.microsoft.com/office/word/2012/wordml" xmlns:w16cid="http://schemas.microsoft.com/office/word/2016/wordml/cid" xmlns:w16se="http://schemas.microsoft.com/office/word/2015/wordml/symex" xmlns:wpg="http://schemas.microsoft.com/office/word/2010/wordprocessingGroup" xmlns:wpi="http://schemas.microsoft.com/office/word/2010/wordprocessingInk" xmlns:wne="http://schemas.microsoft.com/office/word/2006/wordml" xmlns:wps="http://schemas.microsoft.com/office/word/2010/wordprocessingShape" mc:Ignorable="w14 w15 w16se w16cid wp14">
   <w:tbl>
     <w:tblPr>
-      <w:tblW w:w="9072" w:type="dxa"/>
-      <w:tblInd w:w="108" w:type="dxa"/>
+      <w:tblW w:w="0" w:type="auto"/>
+      <w:jc w:val="center"/>
       <w:tblBorders>
         <w:top w:val="single" w:sz="4" w:space="0" w:color="auto"/>
       </w:tblBorders>
-      <w:tblLook w:val="04A0" w:firstRow="1" w:lastRow="0" w:firstColumn="1" w:lastColumn="0" w:noHBand="0" w:noVBand="1"/>
+      <w:tblLook w:val="01E0" w:firstRow="1" w:lastRow="1" w:firstColumn="1" w:lastColumn="1" w:noHBand="0" w:noVBand="0"/>
     </w:tblPr>
     <w:tblGrid>
-      <w:gridCol w:w="9072"/>
+      <w:gridCol w:w="8507"/>
     </w:tblGrid>
     <w:tr>
+      <w:trPr>
+        <w:trHeight w:val="260"/>
+        <w:jc w:val="center"/>
+      </w:trPr>
       <w:tc>
         <w:tcPr>
-          <w:tcW w:w="9072" w:type="dxa"/>
+          <w:tcW w:w="9033" w:type="dxa"/>
+          <w:vAlign w:val="center"/>
         </w:tcPr>
         <w:p>
           <w:pPr>
             <w:pStyle w:val="Piedepgina"/>
-            <w:tabs>
-              <w:tab w:val="left" w:pos="993"/>
-            </w:tabs>
             <w:jc w:val="center"/>
             <w:rPr>
-              <w:rFonts w:ascii="Verdana" w:hAnsi="Verdana"/>
-              <w:sz w:val="16"/>
               <w:szCs w:val="16"/>
-              <w:lang w:val="pt-BR"/>
+              <w:lang w:val="es-ES"/>
             </w:rPr>
           </w:pPr>
-          <w:bookmarkStart w:id="1" w:name="OLE_LINK1"/>
-          <w:bookmarkStart w:id="2" w:name="OLE_LINK2"/>
-          <w:bookmarkStart w:id="3" w:name="OLE_LINK6"/>
           <w:r>
             <w:rPr>
               <w:rFonts w:ascii="Verdana" w:hAnsi="Verdana"/>
@@ -3247,21 +3297,10 @@
                 <w:rFonts w:ascii="Verdana" w:hAnsi="Verdana"/>
                 <w:sz w:val="16"/>
                 <w:szCs w:val="16"/>
-                <w:lang w:val="es-ES"/>
-              </w:rPr>
-              <w:t>informes@dharma-consulting.com</w:t>
-            </w:r>
-          </w:hyperlink>
-          <w:r>
-            <w:rPr>
-              <w:rFonts w:ascii="Verdana" w:hAnsi="Verdana"/>
-              <w:sz w:val="16"/>
-              <w:szCs w:val="16"/>
-              <w:lang w:val="es-ES"/>
-            </w:rPr>
-            <w:t xml:space="preserve">  Página Web: </w:t>
-          </w:r>
-          <w:hyperlink r:id="rId2" w:history="1">
+                <w:lang w:val="es-EC"/>
+              </w:rPr>
+              <w:t>software_ti</w:t>
+            </w:r>
             <w:r>
               <w:rPr>
                 <w:rStyle w:val="Hipervnculo"/>
@@ -3270,30 +3309,22 @@
                 <w:szCs w:val="16"/>
                 <w:lang w:val="es-ES"/>
               </w:rPr>
-              <w:t>www.dharmacon.net</w:t>
+              <w:t>@grupo11.com</w:t>
             </w:r>
           </w:hyperlink>
         </w:p>
         <w:p>
           <w:pPr>
-            <w:pStyle w:val="Piedepgina"/>
-            <w:tabs>
-              <w:tab w:val="left" w:pos="993"/>
-            </w:tabs>
             <w:jc w:val="center"/>
             <w:rPr>
-              <w:rFonts w:ascii="Verdana" w:hAnsi="Verdana"/>
-              <w:sz w:val="16"/>
-              <w:szCs w:val="16"/>
-              <w:lang w:val="pt-BR"/>
+              <w:sz w:val="14"/>
+              <w:szCs w:val="14"/>
+              <w:lang w:val="es-ES"/>
             </w:rPr>
           </w:pPr>
         </w:p>
       </w:tc>
     </w:tr>
-    <w:bookmarkEnd w:id="1"/>
-    <w:bookmarkEnd w:id="2"/>
-    <w:bookmarkEnd w:id="3"/>
   </w:tbl>
   <w:p>
     <w:pPr>
@@ -3373,7 +3404,7 @@
 <w:hdr xmlns:wpc="http://schemas.microsoft.com/office/word/2010/wordprocessingCanvas" xmlns:cx="http://schemas.microsoft.com/office/drawing/2014/chartex" xmlns:cx1="http://schemas.microsoft.com/office/drawing/2015/9/8/chartex" xmlns:cx2="http://schemas.microsoft.com/office/drawing/2015/10/21/chartex" xmlns:cx3="http://schemas.microsoft.com/office/drawing/2016/5/9/chartex" xmlns:cx4="http://schemas.microsoft.com/office/drawing/2016/5/10/chartex" xmlns:cx5="http://schemas.microsoft.com/office/drawing/2016/5/11/chartex" xmlns:cx6="http://schemas.microsoft.com/office/drawing/2016/5/12/chartex" xmlns:cx7="http://schemas.microsoft.com/office/drawing/2016/5/13/chartex" xmlns:cx8="http://schemas.microsoft.com/office/drawing/2016/5/14/chartex" xmlns:mc="http://schemas.openxmlformats.org/markup-compatibility/2006" xmlns:aink="http://schemas.microsoft.com/office/drawing/2016/ink" xmlns:am3d="http://schemas.microsoft.com/office/drawing/2017/model3d" xmlns:o="urn:schemas-microsoft-com:office:office" xmlns:r="http://schemas.openxmlformats.org/officeDocument/2006/relationships" xmlns:m="http://schemas.openxmlformats.org/officeDocument/2006/math" xmlns:v="urn:schemas-microsoft-com:vml" xmlns:wp14="http://schemas.microsoft.com/office/word/2010/wordprocessingDrawing" xmlns:wp="http://schemas.openxmlformats.org/drawingml/2006/wordprocessingDrawing" xmlns:w10="urn:schemas-microsoft-com:office:word" xmlns:w="http://schemas.openxmlformats.org/wordprocessingml/2006/main" xmlns:w14="http://schemas.microsoft.com/office/word/2010/wordml" xmlns:w15="http://schemas.microsoft.com/office/word/2012/wordml" xmlns:w16cid="http://schemas.microsoft.com/office/word/2016/wordml/cid" xmlns:w16se="http://schemas.microsoft.com/office/word/2015/wordml/symex" xmlns:wpg="http://schemas.microsoft.com/office/word/2010/wordprocessingGroup" xmlns:wpi="http://schemas.microsoft.com/office/word/2010/wordprocessingInk" xmlns:wne="http://schemas.microsoft.com/office/word/2006/wordml" xmlns:wps="http://schemas.microsoft.com/office/word/2010/wordprocessingShape" mc:Ignorable="w14 w15 w16se w16cid wp14">
   <w:tbl>
     <w:tblPr>
-      <w:tblW w:w="0" w:type="dxa"/>
+      <w:tblW w:w="9180" w:type="dxa"/>
       <w:jc w:val="center"/>
       <w:tblBorders>
         <w:bottom w:val="single" w:sz="4" w:space="0" w:color="auto"/>
@@ -3464,30 +3495,18 @@
       </w:tc>
     </w:tr>
     <w:tr>
-      <w:trPr>
-        <w:jc w:val="center"/>
-      </w:trPr>
+      <w:tblPrEx>
+        <w:jc w:val="left"/>
+      </w:tblPrEx>
       <w:tc>
         <w:tcPr>
           <w:tcW w:w="9180" w:type="dxa"/>
           <w:gridSpan w:val="4"/>
-          <w:tcBorders>
-            <w:top w:val="nil"/>
-            <w:left w:val="nil"/>
-            <w:bottom w:val="single" w:sz="4" w:space="0" w:color="auto"/>
-            <w:right w:val="nil"/>
-          </w:tcBorders>
-          <w:hideMark/>
+          <w:shd w:val="clear" w:color="auto" w:fill="auto"/>
         </w:tcPr>
         <w:p>
           <w:pPr>
             <w:jc w:val="right"/>
-            <w:rPr>
-              <w:rFonts w:ascii="Verdana" w:hAnsi="Verdana"/>
-              <w:sz w:val="16"/>
-              <w:szCs w:val="16"/>
-              <w:lang w:val="es-PE"/>
-            </w:rPr>
           </w:pPr>
           <w:r>
             <w:rPr>
@@ -3496,7 +3515,39 @@
               <w:szCs w:val="16"/>
               <w:lang w:val="es-PE"/>
             </w:rPr>
-            <w:t>FGPR020 - Versión 1.0</w:t>
+            <w:t>SOFTWAREGR11</w:t>
+          </w:r>
+          <w:r>
+            <w:rPr>
+              <w:rFonts w:ascii="Verdana" w:hAnsi="Verdana"/>
+              <w:sz w:val="16"/>
+              <w:szCs w:val="16"/>
+            </w:rPr>
+            <w:t xml:space="preserve"> - </w:t>
+          </w:r>
+          <w:r>
+            <w:rPr>
+              <w:rFonts w:ascii="Verdana" w:hAnsi="Verdana"/>
+              <w:sz w:val="16"/>
+              <w:szCs w:val="16"/>
+            </w:rPr>
+            <w:t>Version</w:t>
+          </w:r>
+          <w:r>
+            <w:rPr>
+              <w:rFonts w:ascii="Verdana" w:hAnsi="Verdana"/>
+              <w:sz w:val="16"/>
+              <w:szCs w:val="16"/>
+            </w:rPr>
+            <w:t xml:space="preserve"> 1.</w:t>
+          </w:r>
+          <w:r>
+            <w:rPr>
+              <w:rFonts w:ascii="Verdana" w:hAnsi="Verdana"/>
+              <w:sz w:val="16"/>
+              <w:szCs w:val="16"/>
+            </w:rPr>
+            <w:t>1</w:t>
           </w:r>
         </w:p>
       </w:tc>
@@ -3527,6 +3578,150 @@
       </w:rPr>
     </w:pPr>
   </w:p>
+  <w:p>
+    <w:pPr>
+      <w:pStyle w:val="Encabezado"/>
+      <w:tabs>
+        <w:tab w:val="clear" w:pos="4419"/>
+        <w:tab w:val="clear" w:pos="8838"/>
+      </w:tabs>
+      <w:rPr>
+        <w:lang w:val="es-ES"/>
+      </w:rPr>
+    </w:pPr>
+  </w:p>
+  <w:tbl>
+    <w:tblPr>
+      <w:tblW w:w="9180" w:type="dxa"/>
+      <w:tblBorders>
+        <w:bottom w:val="single" w:sz="4" w:space="0" w:color="auto"/>
+      </w:tblBorders>
+      <w:tblLayout w:type="fixed"/>
+      <w:tblLook w:val="04A0" w:firstRow="1" w:lastRow="0" w:firstColumn="1" w:lastColumn="0" w:noHBand="0" w:noVBand="1"/>
+    </w:tblPr>
+    <w:tblGrid>
+      <w:gridCol w:w="9180"/>
+    </w:tblGrid>
+    <w:tr>
+      <w:tc>
+        <w:tcPr>
+          <w:tcW w:w="9180" w:type="dxa"/>
+          <w:shd w:val="clear" w:color="auto" w:fill="auto"/>
+        </w:tcPr>
+        <w:p>
+          <w:pPr>
+            <w:jc w:val="right"/>
+          </w:pPr>
+          <w:r>
+            <w:rPr>
+              <w:rFonts w:ascii="Verdana" w:hAnsi="Verdana"/>
+              <w:sz w:val="16"/>
+              <w:szCs w:val="16"/>
+              <w:lang w:val="es-PE"/>
+            </w:rPr>
+            <w:t>SOFTWAREGR11</w:t>
+          </w:r>
+          <w:r>
+            <w:rPr>
+              <w:rFonts w:ascii="Verdana" w:hAnsi="Verdana"/>
+              <w:sz w:val="16"/>
+              <w:szCs w:val="16"/>
+            </w:rPr>
+            <w:t xml:space="preserve"> - </w:t>
+          </w:r>
+          <w:r>
+            <w:rPr>
+              <w:rFonts w:ascii="Verdana" w:hAnsi="Verdana"/>
+              <w:sz w:val="16"/>
+              <w:szCs w:val="16"/>
+            </w:rPr>
+            <w:t>Version</w:t>
+          </w:r>
+          <w:r>
+            <w:rPr>
+              <w:rFonts w:ascii="Verdana" w:hAnsi="Verdana"/>
+              <w:sz w:val="16"/>
+              <w:szCs w:val="16"/>
+            </w:rPr>
+            <w:t xml:space="preserve"> 1.</w:t>
+          </w:r>
+          <w:r>
+            <w:rPr>
+              <w:rFonts w:ascii="Verdana" w:hAnsi="Verdana"/>
+              <w:sz w:val="16"/>
+              <w:szCs w:val="16"/>
+            </w:rPr>
+            <w:t>1</w:t>
+          </w:r>
+        </w:p>
+      </w:tc>
+    </w:tr>
+  </w:tbl>
+  <w:sdt>
+    <w:sdtPr>
+      <w:rPr>
+        <w:rFonts w:ascii="Verdana" w:hAnsi="Verdana"/>
+        <w:sz w:val="14"/>
+        <w:szCs w:val="14"/>
+      </w:rPr>
+      <w:id w:val="-1383794294"/>
+      <w:docPartObj>
+        <w:docPartGallery w:val="Watermarks"/>
+        <w:docPartUnique/>
+      </w:docPartObj>
+    </w:sdtPr>
+    <w:sdtContent>
+      <w:p>
+        <w:pPr>
+          <w:pStyle w:val="Encabezado"/>
+          <w:jc w:val="both"/>
+          <w:rPr>
+            <w:rFonts w:ascii="Verdana" w:hAnsi="Verdana"/>
+            <w:sz w:val="14"/>
+            <w:szCs w:val="14"/>
+          </w:rPr>
+        </w:pPr>
+        <w:r>
+          <w:rPr>
+            <w:rFonts w:ascii="Verdana" w:hAnsi="Verdana"/>
+            <w:sz w:val="14"/>
+            <w:szCs w:val="14"/>
+          </w:rPr>
+          <w:pict>
+            <v:shapetype id="_x0000_t136" coordsize="21600,21600" o:spt="136" adj="10800" path="m@7,l@8,m@5,21600l@6,21600e">
+              <v:formulas>
+                <v:f eqn="sum #0 0 10800"/>
+                <v:f eqn="prod #0 2 1"/>
+                <v:f eqn="sum 21600 0 @1"/>
+                <v:f eqn="sum 0 0 @2"/>
+                <v:f eqn="sum 21600 0 @3"/>
+                <v:f eqn="if @0 @3 0"/>
+                <v:f eqn="if @0 21600 @1"/>
+                <v:f eqn="if @0 0 @2"/>
+                <v:f eqn="if @0 @4 21600"/>
+                <v:f eqn="mid @5 @6"/>
+                <v:f eqn="mid @8 @5"/>
+                <v:f eqn="mid @7 @8"/>
+                <v:f eqn="mid @6 @7"/>
+                <v:f eqn="sum @6 0 @5"/>
+              </v:formulas>
+              <v:path textpathok="t" o:connecttype="custom" o:connectlocs="@9,0;@10,10800;@11,21600;@12,10800" o:connectangles="270,180,90,0"/>
+              <v:textpath on="t" fitshape="t"/>
+              <v:handles>
+                <v:h position="#0,bottomRight" xrange="6629,14971"/>
+              </v:handles>
+              <o:lock v:ext="edit" text="t" shapetype="t"/>
+            </v:shapetype>
+            <v:shape id="PowerPlusWaterMarkObject357732486" o:spid="_x0000_s2050" type="#_x0000_t136" style="position:absolute;left:0;text-align:left;margin-left:0;margin-top:0;width:494.9pt;height:164.95pt;rotation:315;z-index:-251657216;mso-position-horizontal:center;mso-position-horizontal-relative:margin;mso-position-vertical:center;mso-position-vertical-relative:margin" o:allowincell="f" fillcolor="silver" stroked="f">
+              <v:fill opacity=".5"/>
+              <v:textpath style="font-family:&quot;calibri&quot;;font-size:1pt" string="NO COPIAR"/>
+              <w10:wrap anchorx="margin" anchory="margin"/>
+            </v:shape>
+          </w:pict>
+        </w:r>
+      </w:p>
+    </w:sdtContent>
+  </w:sdt>
 </w:hdr>
 </file>
 

</xml_diff>

<commit_message>
Modificación de Enunciado del Alcance del Proyecto
</commit_message>
<xml_diff>
--- a/FGPR_020_06 - Enunciado del Alcance del Proyecto.docx
+++ b/FGPR_020_06 - Enunciado del Alcance del Proyecto.docx
@@ -309,7 +309,7 @@
                 <w:szCs w:val="18"/>
                 <w:lang w:val="es-ES"/>
               </w:rPr>
-              <w:t>1</w:t>
+              <w:t>2</w:t>
             </w:r>
           </w:p>
         </w:tc>
@@ -423,8 +423,10 @@
                 <w:szCs w:val="18"/>
                 <w:lang w:val="es-ES"/>
               </w:rPr>
-              <w:t>18</w:t>
-            </w:r>
+              <w:t>22</w:t>
+            </w:r>
+            <w:bookmarkStart w:id="0" w:name="_GoBack"/>
+            <w:bookmarkEnd w:id="0"/>
             <w:r>
               <w:rPr>
                 <w:rFonts w:ascii="Verdana" w:hAnsi="Verdana" w:cs="Arial"/>
@@ -1297,8 +1299,6 @@
             </w:r>
           </w:p>
         </w:tc>
-        <w:bookmarkStart w:id="0" w:name="_GoBack"/>
-        <w:bookmarkEnd w:id="0"/>
       </w:tr>
       <w:tr>
         <w:trPr>
@@ -1892,14 +1892,14 @@
                 <w:rFonts w:ascii="Verdana" w:hAnsi="Verdana"/>
                 <w:sz w:val="18"/>
               </w:rPr>
-              <w:t>Proyecto Gestionado</w:t>
-            </w:r>
-            <w:r>
-              <w:rPr>
-                <w:rFonts w:ascii="Verdana" w:hAnsi="Verdana"/>
-                <w:sz w:val="18"/>
-              </w:rPr>
-              <w:t>.</w:t>
+              <w:t>La gest</w:t>
+            </w:r>
+            <w:r>
+              <w:rPr>
+                <w:rFonts w:ascii="Verdana" w:hAnsi="Verdana"/>
+                <w:sz w:val="18"/>
+              </w:rPr>
+              <w:t>ión del proyecto será documentada con la herramienta Jira.</w:t>
             </w:r>
           </w:p>
         </w:tc>
@@ -2205,50 +2205,23 @@
               <w:t>el sistema.</w:t>
             </w:r>
           </w:p>
-        </w:tc>
-      </w:tr>
-      <w:tr>
-        <w:trPr>
-          <w:cantSplit/>
-          <w:trHeight w:val="227"/>
-          <w:jc w:val="center"/>
-        </w:trPr>
-        <w:tc>
-          <w:tcPr>
-            <w:tcW w:w="2816" w:type="dxa"/>
-            <w:tcBorders>
-              <w:bottom w:val="single" w:sz="4" w:space="0" w:color="auto"/>
-            </w:tcBorders>
-          </w:tcPr>
           <w:p>
             <w:pPr>
               <w:pStyle w:val="Textoindependiente"/>
               <w:jc w:val="both"/>
               <w:rPr>
                 <w:rFonts w:ascii="Verdana" w:hAnsi="Verdana"/>
-                <w:b/>
-                <w:i/>
-                <w:sz w:val="18"/>
-              </w:rPr>
-            </w:pPr>
-            <w:r>
-              <w:rPr>
-                <w:rFonts w:ascii="Verdana" w:hAnsi="Verdana"/>
-                <w:b/>
-                <w:i/>
-                <w:sz w:val="18"/>
-              </w:rPr>
-              <w:t xml:space="preserve">Documentos a entregar </w:t>
-            </w:r>
-          </w:p>
-        </w:tc>
-        <w:tc>
-          <w:tcPr>
-            <w:tcW w:w="5901" w:type="dxa"/>
-            <w:tcBorders>
-              <w:bottom w:val="single" w:sz="4" w:space="0" w:color="auto"/>
-            </w:tcBorders>
-          </w:tcPr>
+                <w:sz w:val="18"/>
+              </w:rPr>
+            </w:pPr>
+            <w:r>
+              <w:rPr>
+                <w:rFonts w:ascii="Verdana" w:hAnsi="Verdana"/>
+                <w:sz w:val="18"/>
+              </w:rPr>
+              <w:t>Entrega de manual de usuario.</w:t>
+            </w:r>
+          </w:p>
           <w:p>
             <w:pPr>
               <w:pStyle w:val="Textoindependiente"/>
@@ -2258,6 +2231,30 @@
                 <w:sz w:val="18"/>
               </w:rPr>
             </w:pPr>
+            <w:r>
+              <w:rPr>
+                <w:rFonts w:ascii="Verdana" w:hAnsi="Verdana"/>
+                <w:sz w:val="18"/>
+              </w:rPr>
+              <w:t>Entrega de manual técnico.</w:t>
+            </w:r>
+          </w:p>
+          <w:p>
+            <w:pPr>
+              <w:pStyle w:val="Textoindependiente"/>
+              <w:jc w:val="both"/>
+              <w:rPr>
+                <w:rFonts w:ascii="Verdana" w:hAnsi="Verdana"/>
+                <w:sz w:val="18"/>
+              </w:rPr>
+            </w:pPr>
+            <w:r>
+              <w:rPr>
+                <w:rFonts w:ascii="Verdana" w:hAnsi="Verdana"/>
+                <w:sz w:val="18"/>
+              </w:rPr>
+              <w:t>Entrega de credenciales de acceso.</w:t>
+            </w:r>
           </w:p>
         </w:tc>
       </w:tr>
@@ -2827,57 +2824,6 @@
               </w:rPr>
               <w:t>.</w:t>
             </w:r>
-          </w:p>
-        </w:tc>
-      </w:tr>
-      <w:tr>
-        <w:trPr>
-          <w:cantSplit/>
-          <w:jc w:val="center"/>
-        </w:trPr>
-        <w:tc>
-          <w:tcPr>
-            <w:tcW w:w="2090" w:type="dxa"/>
-            <w:shd w:val="clear" w:color="auto" w:fill="auto"/>
-          </w:tcPr>
-          <w:p>
-            <w:pPr>
-              <w:pStyle w:val="Textoindependiente"/>
-              <w:jc w:val="both"/>
-              <w:rPr>
-                <w:rFonts w:ascii="Verdana" w:hAnsi="Verdana"/>
-                <w:i/>
-                <w:smallCaps/>
-                <w:sz w:val="18"/>
-                <w:szCs w:val="18"/>
-              </w:rPr>
-            </w:pPr>
-            <w:r>
-              <w:rPr>
-                <w:rFonts w:ascii="Verdana" w:hAnsi="Verdana"/>
-                <w:i/>
-                <w:smallCaps/>
-                <w:sz w:val="18"/>
-                <w:szCs w:val="18"/>
-              </w:rPr>
-              <w:t>10 usuarios concurrentes</w:t>
-            </w:r>
-          </w:p>
-        </w:tc>
-        <w:tc>
-          <w:tcPr>
-            <w:tcW w:w="6627" w:type="dxa"/>
-          </w:tcPr>
-          <w:p>
-            <w:pPr>
-              <w:pStyle w:val="Textoindependiente"/>
-              <w:jc w:val="both"/>
-              <w:rPr>
-                <w:rFonts w:ascii="Verdana" w:hAnsi="Verdana"/>
-                <w:sz w:val="18"/>
-                <w:szCs w:val="18"/>
-              </w:rPr>
-            </w:pPr>
           </w:p>
         </w:tc>
       </w:tr>
@@ -3547,7 +3493,7 @@
               <w:sz w:val="16"/>
               <w:szCs w:val="16"/>
             </w:rPr>
-            <w:t>1</w:t>
+            <w:t>2</w:t>
           </w:r>
         </w:p>
       </w:tc>
@@ -3651,7 +3597,7 @@
               <w:sz w:val="16"/>
               <w:szCs w:val="16"/>
             </w:rPr>
-            <w:t>1</w:t>
+            <w:t>2</w:t>
           </w:r>
         </w:p>
       </w:tc>
@@ -3670,6 +3616,7 @@
         <w:docPartUnique/>
       </w:docPartObj>
     </w:sdtPr>
+    <w:sdtEndPr/>
     <w:sdtContent>
       <w:p>
         <w:pPr>
@@ -3712,7 +3659,7 @@
               </v:handles>
               <o:lock v:ext="edit" text="t" shapetype="t"/>
             </v:shapetype>
-            <v:shape id="PowerPlusWaterMarkObject357732486" o:spid="_x0000_s2050" type="#_x0000_t136" style="position:absolute;left:0;text-align:left;margin-left:0;margin-top:0;width:494.9pt;height:164.95pt;rotation:315;z-index:-251657216;mso-position-horizontal:center;mso-position-horizontal-relative:margin;mso-position-vertical:center;mso-position-vertical-relative:margin" o:allowincell="f" fillcolor="silver" stroked="f">
+            <v:shape id="PowerPlusWaterMarkObject357732486" o:spid="_x0000_s2050" type="#_x0000_t136" style="position:absolute;left:0;text-align:left;margin-left:0;margin-top:0;width:494.9pt;height:164.95pt;rotation:315;z-index:-251658752;mso-position-horizontal:center;mso-position-horizontal-relative:margin;mso-position-vertical:center;mso-position-vertical-relative:margin" o:allowincell="f" fillcolor="silver" stroked="f">
               <v:fill opacity=".5"/>
               <v:textpath style="font-family:&quot;calibri&quot;;font-size:1pt" string="NO COPIAR"/>
               <w10:wrap anchorx="margin" anchory="margin"/>

</xml_diff>